<commit_message>
Update Sleep Posture Recognition Paper IEEE V3.0.docx
</commit_message>
<xml_diff>
--- a/Sleep Posture Recognition Paper IEEE V3.0.docx
+++ b/Sleep Posture Recognition Paper IEEE V3.0.docx
@@ -1,6 +1,6 @@
 
 <file path=word/document.xml><?xml version="1.0" encoding="utf-8"?>
-<w:document xmlns:wpc="http://schemas.microsoft.com/office/word/2010/wordprocessingCanvas" xmlns:cx="http://schemas.microsoft.com/office/drawing/2014/chartex" xmlns:cx1="http://schemas.microsoft.com/office/drawing/2015/9/8/chartex" xmlns:mc="http://schemas.openxmlformats.org/markup-compatibility/2006" xmlns:o="urn:schemas-microsoft-com:office:office" xmlns:r="http://schemas.openxmlformats.org/officeDocument/2006/relationships" xmlns:m="http://schemas.openxmlformats.org/officeDocument/2006/math" xmlns:v="urn:schemas-microsoft-com:vml" xmlns:wp14="http://schemas.microsoft.com/office/word/2010/wordprocessingDrawing" xmlns:wp="http://schemas.openxmlformats.org/drawingml/2006/wordprocessingDrawing" xmlns:w10="urn:schemas-microsoft-com:office:word" xmlns:w="http://schemas.openxmlformats.org/wordprocessingml/2006/main" xmlns:w14="http://schemas.microsoft.com/office/word/2010/wordml" xmlns:w15="http://schemas.microsoft.com/office/word/2012/wordml" xmlns:w16se="http://schemas.microsoft.com/office/word/2015/wordml/symex" xmlns:wpg="http://schemas.microsoft.com/office/word/2010/wordprocessingGroup" xmlns:wpi="http://schemas.microsoft.com/office/word/2010/wordprocessingInk" xmlns:wne="http://schemas.microsoft.com/office/word/2006/wordml" xmlns:wps="http://schemas.microsoft.com/office/word/2010/wordprocessingShape" mc:Ignorable="w14 w15 w16se wp14">
+<w:document xmlns:wpc="http://schemas.microsoft.com/office/word/2010/wordprocessingCanvas" xmlns:mc="http://schemas.openxmlformats.org/markup-compatibility/2006" xmlns:o="urn:schemas-microsoft-com:office:office" xmlns:r="http://schemas.openxmlformats.org/officeDocument/2006/relationships" xmlns:m="http://schemas.openxmlformats.org/officeDocument/2006/math" xmlns:v="urn:schemas-microsoft-com:vml" xmlns:wp14="http://schemas.microsoft.com/office/word/2010/wordprocessingDrawing" xmlns:wp="http://schemas.openxmlformats.org/drawingml/2006/wordprocessingDrawing" xmlns:w10="urn:schemas-microsoft-com:office:word" xmlns:w="http://schemas.openxmlformats.org/wordprocessingml/2006/main" xmlns:w14="http://schemas.microsoft.com/office/word/2010/wordml" xmlns:w15="http://schemas.microsoft.com/office/word/2012/wordml" xmlns:wpg="http://schemas.microsoft.com/office/word/2010/wordprocessingGroup" xmlns:wpi="http://schemas.microsoft.com/office/word/2010/wordprocessingInk" xmlns:wne="http://schemas.microsoft.com/office/word/2006/wordml" xmlns:wps="http://schemas.microsoft.com/office/word/2010/wordprocessingShape" mc:Ignorable="w14 w15 wp14">
   <w:body>
     <w:p>
       <w:pPr>
@@ -155,7 +155,7 @@
           <w:noProof/>
           <w:szCs w:val="18"/>
         </w:rPr>
-        <w:t>lowering health risk.</w:t>
+        <w:t>lowering health risk. Existing systems are designed based on</w:t>
       </w:r>
       <w:r>
         <w:rPr>
@@ -173,7 +173,7 @@
           <w:noProof/>
           <w:szCs w:val="18"/>
         </w:rPr>
-        <w:t>Existing systems are designed based on</w:t>
+        <w:t>electrocardiogram, cameras and pressure sensors, which are</w:t>
       </w:r>
       <w:r>
         <w:rPr>
@@ -191,7 +191,7 @@
           <w:noProof/>
           <w:szCs w:val="18"/>
         </w:rPr>
-        <w:t>electrocardiogram, cameras and pressure sensors, which are</w:t>
+        <w:t>expensive to deploy, intrusive to privacy, or uncomfortable to</w:t>
       </w:r>
       <w:r>
         <w:rPr>
@@ -209,34 +209,7 @@
           <w:noProof/>
           <w:szCs w:val="18"/>
         </w:rPr>
-        <w:t>expensive to deploy, intrusive to privacy, or uncomfortable to</w:t>
-      </w:r>
-      <w:r>
-        <w:rPr>
-          <w:b/>
-          <w:bCs/>
-          <w:noProof/>
-          <w:szCs w:val="18"/>
-        </w:rPr>
-        <w:t xml:space="preserve"> </w:t>
-      </w:r>
-      <w:r>
-        <w:rPr>
-          <w:b/>
-          <w:bCs/>
-          <w:noProof/>
-          <w:szCs w:val="18"/>
-        </w:rPr>
-        <w:t>use.</w:t>
-      </w:r>
-      <w:r>
-        <w:rPr>
-          <w:b/>
-          <w:bCs/>
-          <w:noProof/>
-          <w:szCs w:val="18"/>
-        </w:rPr>
-        <w:t xml:space="preserve"> </w:t>
+        <w:t xml:space="preserve">use. </w:t>
       </w:r>
       <w:r>
         <w:rPr>
@@ -565,7 +538,7 @@
           <w:noProof/>
           <w:szCs w:val="18"/>
         </w:rPr>
-        <w:t>Ref.1</w:t>
+        <w:t>1</w:t>
       </w:r>
       <w:r>
         <w:rPr>
@@ -621,7 +594,14 @@
           <w:noProof/>
           <w:szCs w:val="18"/>
         </w:rPr>
-        <w:t>[Ref.2</w:t>
+        <w:t>[</w:t>
+      </w:r>
+      <w:r>
+        <w:rPr>
+          <w:noProof/>
+          <w:szCs w:val="18"/>
+        </w:rPr>
+        <w:t>2</w:t>
       </w:r>
       <w:r>
         <w:rPr>
@@ -670,14 +650,14 @@
           <w:noProof/>
           <w:szCs w:val="18"/>
         </w:rPr>
-        <w:t xml:space="preserve">Ref.3, </w:t>
-      </w:r>
-      <w:r>
-        <w:rPr>
-          <w:noProof/>
-          <w:szCs w:val="18"/>
-        </w:rPr>
-        <w:t>Ref.4</w:t>
+        <w:t xml:space="preserve">3, </w:t>
+      </w:r>
+      <w:r>
+        <w:rPr>
+          <w:noProof/>
+          <w:szCs w:val="18"/>
+        </w:rPr>
+        <w:t>4</w:t>
       </w:r>
       <w:r>
         <w:rPr>
@@ -698,49 +678,7 @@
           <w:noProof/>
           <w:szCs w:val="18"/>
         </w:rPr>
-        <w:t xml:space="preserve"> These</w:t>
-      </w:r>
-      <w:r>
-        <w:rPr>
-          <w:noProof/>
-          <w:szCs w:val="18"/>
-        </w:rPr>
-        <w:t xml:space="preserve"> effects are more devastating for</w:t>
-      </w:r>
-      <w:r>
-        <w:rPr>
-          <w:noProof/>
-          <w:szCs w:val="18"/>
-        </w:rPr>
-        <w:t xml:space="preserve"> the</w:t>
-      </w:r>
-      <w:r>
-        <w:rPr>
-          <w:noProof/>
-          <w:szCs w:val="18"/>
-        </w:rPr>
-        <w:t>m</w:t>
-      </w:r>
-      <w:r>
-        <w:rPr>
-          <w:noProof/>
-          <w:szCs w:val="18"/>
-        </w:rPr>
-        <w:t xml:space="preserve"> </w:t>
-      </w:r>
-      <w:r>
-        <w:rPr>
-          <w:noProof/>
-          <w:szCs w:val="18"/>
-        </w:rPr>
-        <w:t>due to their physical health</w:t>
-      </w:r>
-      <w:r>
-        <w:rPr>
-          <w:noProof/>
-          <w:szCs w:val="18"/>
-        </w:rPr>
-        <w:t xml:space="preserve"> and can cause further sleep-related health issues or injuries. Health issues stemming from poor sleep quality include weakened immune system and cardiovascular disease, and improper sleep posture can exacerbate sleep </w:t>
+        <w:t xml:space="preserve"> Health issues stemming from poor sleep quality include weakened immune system and cardiovascular disease</w:t>
       </w:r>
       <w:r>
         <w:rPr>
@@ -749,24 +687,6 @@
           <w:noProof/>
           <w:szCs w:val="18"/>
         </w:rPr>
-        <w:t>ap</w:t>
-      </w:r>
-      <w:r>
-        <w:rPr>
-          <w:i/>
-          <w:iCs/>
-          <w:noProof/>
-          <w:szCs w:val="18"/>
-        </w:rPr>
-        <w:t>nea</w:t>
-      </w:r>
-      <w:r>
-        <w:rPr>
-          <w:i/>
-          <w:iCs/>
-          <w:noProof/>
-          <w:szCs w:val="18"/>
-        </w:rPr>
         <w:t xml:space="preserve"> </w:t>
       </w:r>
       <w:r>
@@ -774,7 +694,14 @@
           <w:noProof/>
           <w:szCs w:val="18"/>
         </w:rPr>
-        <w:t>[Ref.5]</w:t>
+        <w:t>[</w:t>
+      </w:r>
+      <w:r>
+        <w:rPr>
+          <w:noProof/>
+          <w:szCs w:val="18"/>
+        </w:rPr>
+        <w:t>5]</w:t>
       </w:r>
       <w:r>
         <w:rPr>
@@ -895,21 +822,28 @@
           <w:noProof/>
           <w:szCs w:val="18"/>
         </w:rPr>
-        <w:t>[Ref.6]</w:t>
-      </w:r>
-      <w:r>
-        <w:rPr>
-          <w:noProof/>
-          <w:szCs w:val="18"/>
-        </w:rPr>
-        <w:t xml:space="preserve">. A report into pressure </w:t>
-      </w:r>
-      <w:r>
-        <w:rPr>
-          <w:noProof/>
-          <w:szCs w:val="18"/>
-        </w:rPr>
-        <w:t xml:space="preserve">injuries commissioned by the New Zealand Ministry of Health revealed that the prevalence of PI could be reduced if caregivers </w:t>
+        <w:t>[</w:t>
+      </w:r>
+      <w:r>
+        <w:rPr>
+          <w:noProof/>
+          <w:szCs w:val="18"/>
+        </w:rPr>
+        <w:t>6]</w:t>
+      </w:r>
+      <w:r>
+        <w:rPr>
+          <w:noProof/>
+          <w:szCs w:val="18"/>
+        </w:rPr>
+        <w:t xml:space="preserve">. A report into pressure injuries commissioned by the New Zealand Ministry of Health revealed that the prevalence of PI could be </w:t>
+      </w:r>
+      <w:r>
+        <w:rPr>
+          <w:noProof/>
+          <w:szCs w:val="18"/>
+        </w:rPr>
+        <w:t xml:space="preserve">reduced if caregivers </w:t>
       </w:r>
       <w:r>
         <w:rPr>
@@ -936,10 +870,13 @@
           <w:noProof/>
           <w:szCs w:val="18"/>
         </w:rPr>
-        <w:t xml:space="preserve"> proactive action to prevent PI </w:t>
-      </w:r>
-      <w:r>
-        <w:t>[Ref.7]</w:t>
+        <w:t xml:space="preserve"> proactive action </w:t>
+      </w:r>
+      <w:r>
+        <w:t>[</w:t>
+      </w:r>
+      <w:r>
+        <w:t>7]</w:t>
       </w:r>
       <w:r>
         <w:rPr>
@@ -979,7 +916,10 @@
         <w:t xml:space="preserve">sleep position and posture are said to be major cause of sleep apnea </w:t>
       </w:r>
       <w:r>
-        <w:t>[Ref.8]</w:t>
+        <w:t>[</w:t>
+      </w:r>
+      <w:r>
+        <w:t>8]</w:t>
       </w:r>
       <w:r>
         <w:rPr>
@@ -1031,7 +971,10 @@
         <w:t xml:space="preserve">compared with those who sleep in the supine position </w:t>
       </w:r>
       <w:r>
-        <w:t>[Ref.9]</w:t>
+        <w:t>[</w:t>
+      </w:r>
+      <w:r>
+        <w:t>9]</w:t>
       </w:r>
       <w:r>
         <w:rPr>
@@ -1055,7 +998,10 @@
         <w:t xml:space="preserve">ymptoms of sleep paralysis </w:t>
       </w:r>
       <w:r>
-        <w:t>[Ref.10]</w:t>
+        <w:t>[</w:t>
+      </w:r>
+      <w:r>
+        <w:t>10]</w:t>
       </w:r>
       <w:r>
         <w:rPr>
@@ -1093,7 +1039,10 @@
         <w:t xml:space="preserve">nocturnal gastroesophageal reflux </w:t>
       </w:r>
       <w:r>
-        <w:t>[Ref.11]</w:t>
+        <w:t>[</w:t>
+      </w:r>
+      <w:r>
+        <w:t>11]</w:t>
       </w:r>
       <w:r>
         <w:rPr>
@@ -1151,6 +1100,7 @@
       <w:r>
         <w:rPr>
           <w:noProof/>
+          <w:lang w:val="en-NZ" w:eastAsia="en-NZ"/>
         </w:rPr>
         <w:drawing>
           <wp:inline distT="0" distB="0" distL="0" distR="0" wp14:anchorId="151083E7" wp14:editId="35A0F2F6">
@@ -1271,6 +1221,7 @@
     </w:p>
     <w:p>
       <w:pPr>
+        <w:ind w:firstLine="720"/>
         <w:rPr>
           <w:noProof/>
           <w:szCs w:val="18"/>
@@ -1340,6 +1291,13 @@
           <w:noProof/>
           <w:szCs w:val="18"/>
         </w:rPr>
+        <w:t>s</w:t>
+      </w:r>
+      <w:r>
+        <w:rPr>
+          <w:noProof/>
+          <w:szCs w:val="18"/>
+        </w:rPr>
         <w:t xml:space="preserve"> </w:t>
       </w:r>
       <w:r>
@@ -1347,7 +1305,14 @@
           <w:noProof/>
           <w:szCs w:val="18"/>
         </w:rPr>
-        <w:t>suggests that body posture during sleep serves as a diagnostic</w:t>
+        <w:t>suggest</w:t>
+      </w:r>
+      <w:r>
+        <w:rPr>
+          <w:noProof/>
+          <w:szCs w:val="18"/>
+        </w:rPr>
+        <w:t xml:space="preserve"> that body posture during sleep serves as a diagnostic</w:t>
       </w:r>
       <w:r>
         <w:rPr>
@@ -1458,19 +1423,10 @@
         <w:t>[</w:t>
       </w:r>
       <w:r>
-        <w:t>Ref.13</w:t>
-      </w:r>
-      <w:r>
-        <w:t xml:space="preserve">, </w:t>
-      </w:r>
-      <w:r>
-        <w:t>Re</w:t>
-      </w:r>
-      <w:r>
-        <w:t>f</w:t>
-      </w:r>
-      <w:r>
-        <w:t>.14]</w:t>
+        <w:t xml:space="preserve">13, </w:t>
+      </w:r>
+      <w:r>
+        <w:t>14]</w:t>
       </w:r>
       <w:r>
         <w:t>.</w:t>
@@ -1551,7 +1507,14 @@
           <w:noProof/>
           <w:szCs w:val="18"/>
         </w:rPr>
-        <w:t>[Ref.15]</w:t>
+        <w:t>[</w:t>
+      </w:r>
+      <w:r>
+        <w:rPr>
+          <w:noProof/>
+          <w:szCs w:val="18"/>
+        </w:rPr>
+        <w:t>15]</w:t>
       </w:r>
       <w:r>
         <w:rPr>
@@ -1621,7 +1584,14 @@
           <w:noProof/>
           <w:szCs w:val="18"/>
         </w:rPr>
-        <w:t xml:space="preserve"> [Ref.16]</w:t>
+        <w:t xml:space="preserve"> [</w:t>
+      </w:r>
+      <w:r>
+        <w:rPr>
+          <w:noProof/>
+          <w:szCs w:val="18"/>
+        </w:rPr>
+        <w:t>16]</w:t>
       </w:r>
       <w:r>
         <w:rPr>
@@ -1741,7 +1711,21 @@
           <w:noProof/>
           <w:szCs w:val="18"/>
         </w:rPr>
-        <w:t xml:space="preserve">actitvies, </w:t>
+        <w:t>actitvi</w:t>
+      </w:r>
+      <w:r>
+        <w:rPr>
+          <w:noProof/>
+          <w:szCs w:val="18"/>
+        </w:rPr>
+        <w:t>ti</w:t>
+      </w:r>
+      <w:r>
+        <w:rPr>
+          <w:noProof/>
+          <w:szCs w:val="18"/>
+        </w:rPr>
+        <w:t xml:space="preserve">es, </w:t>
       </w:r>
       <w:r>
         <w:rPr>
@@ -1769,7 +1753,21 @@
           <w:noProof/>
           <w:szCs w:val="18"/>
         </w:rPr>
-        <w:t>. This will help people</w:t>
+        <w:t xml:space="preserve">. This will </w:t>
+      </w:r>
+      <w:r>
+        <w:rPr>
+          <w:noProof/>
+          <w:szCs w:val="18"/>
+        </w:rPr>
+        <w:t xml:space="preserve">also </w:t>
+      </w:r>
+      <w:r>
+        <w:rPr>
+          <w:noProof/>
+          <w:szCs w:val="18"/>
+        </w:rPr>
+        <w:t>help people</w:t>
       </w:r>
       <w:r>
         <w:rPr>
@@ -1811,7 +1809,21 @@
           <w:noProof/>
           <w:szCs w:val="18"/>
         </w:rPr>
-        <w:t xml:space="preserve"> sleep health by providing feedback on their sleep postures and activities. This will not only reduce the cost and burden on </w:t>
+        <w:t xml:space="preserve"> sleep health by </w:t>
+      </w:r>
+      <w:r>
+        <w:rPr>
+          <w:noProof/>
+          <w:szCs w:val="18"/>
+        </w:rPr>
+        <w:t>obtainin</w:t>
+      </w:r>
+      <w:r>
+        <w:rPr>
+          <w:noProof/>
+          <w:szCs w:val="18"/>
+        </w:rPr>
+        <w:t xml:space="preserve"> feedback on their sleep postures and activities. This will not only reduce the cost and burden on </w:t>
       </w:r>
       <w:r>
         <w:rPr>
@@ -1825,7 +1837,42 @@
           <w:noProof/>
           <w:szCs w:val="18"/>
         </w:rPr>
-        <w:t xml:space="preserve">health system </w:t>
+        <w:t xml:space="preserve">health system but also </w:t>
+      </w:r>
+      <w:r>
+        <w:rPr>
+          <w:noProof/>
+          <w:szCs w:val="18"/>
+        </w:rPr>
+        <w:t xml:space="preserve">provides caregivers and healthcare professionals with sleep related data, so </w:t>
+      </w:r>
+      <w:r>
+        <w:rPr>
+          <w:noProof/>
+          <w:szCs w:val="18"/>
+        </w:rPr>
+        <w:t xml:space="preserve">that </w:t>
+      </w:r>
+      <w:r>
+        <w:rPr>
+          <w:noProof/>
+          <w:szCs w:val="18"/>
+        </w:rPr>
+        <w:t>they c</w:t>
+      </w:r>
+      <w:r>
+        <w:rPr>
+          <w:noProof/>
+          <w:szCs w:val="18"/>
+        </w:rPr>
+        <w:t>ould</w:t>
+      </w:r>
+      <w:r>
+        <w:rPr>
+          <w:noProof/>
+          <w:szCs w:val="18"/>
+        </w:rPr>
+        <w:t xml:space="preserve"> implement </w:t>
       </w:r>
       <w:r>
         <w:rPr>
@@ -1833,49 +1880,7 @@
           <w:szCs w:val="18"/>
         </w:rPr>
         <w:lastRenderedPageBreak/>
-        <w:t xml:space="preserve">but also </w:t>
-      </w:r>
-      <w:r>
-        <w:rPr>
-          <w:noProof/>
-          <w:szCs w:val="18"/>
-        </w:rPr>
-        <w:t xml:space="preserve">it </w:t>
-      </w:r>
-      <w:r>
-        <w:rPr>
-          <w:noProof/>
-          <w:szCs w:val="18"/>
-        </w:rPr>
-        <w:t xml:space="preserve">provides caregivers and healthcare professionals with sleep related data, so </w:t>
-      </w:r>
-      <w:r>
-        <w:rPr>
-          <w:noProof/>
-          <w:szCs w:val="18"/>
-        </w:rPr>
-        <w:t xml:space="preserve">that </w:t>
-      </w:r>
-      <w:r>
-        <w:rPr>
-          <w:noProof/>
-          <w:szCs w:val="18"/>
-        </w:rPr>
-        <w:t>they c</w:t>
-      </w:r>
-      <w:r>
-        <w:rPr>
-          <w:noProof/>
-          <w:szCs w:val="18"/>
-        </w:rPr>
-        <w:t>ould</w:t>
-      </w:r>
-      <w:r>
-        <w:rPr>
-          <w:noProof/>
-          <w:szCs w:val="18"/>
-        </w:rPr>
-        <w:t xml:space="preserve"> implement preventative measures to reduce and manage the risks of poor sleep as necessary. The healthcare community has also emphasized the need and importance of</w:t>
+        <w:t>preventative measures to reduce and manage the risks of poor sleep as necessary. The healthcare community has also emphasized the need and importance of</w:t>
       </w:r>
       <w:r>
         <w:rPr>
@@ -1980,7 +1985,7 @@
           <w:noProof/>
           <w:szCs w:val="18"/>
         </w:rPr>
-        <w:t>[Ref.17</w:t>
+        <w:t>[18</w:t>
       </w:r>
       <w:r>
         <w:rPr>
@@ -2391,13 +2396,7 @@
         <w:rPr>
           <w:szCs w:val="18"/>
         </w:rPr>
-        <w:t>,</w:t>
-      </w:r>
-      <w:r>
-        <w:rPr>
-          <w:szCs w:val="18"/>
-        </w:rPr>
-        <w:t xml:space="preserve"> </w:t>
+        <w:t xml:space="preserve">, </w:t>
       </w:r>
       <w:r>
         <w:rPr>
@@ -2421,6 +2420,12 @@
         <w:rPr>
           <w:szCs w:val="18"/>
         </w:rPr>
+        <w:t xml:space="preserve">and </w:t>
+      </w:r>
+      <w:r>
+        <w:rPr>
+          <w:szCs w:val="18"/>
+        </w:rPr>
         <w:t xml:space="preserve">data </w:t>
       </w:r>
       <w:r>
@@ -2445,7 +2450,31 @@
         <w:rPr>
           <w:szCs w:val="18"/>
         </w:rPr>
-        <w:t>interviewing subjects. In recent years, advancements in IoT and sensing modalities have enabled researcher</w:t>
+        <w:t xml:space="preserve">interviewing subjects. In recent years, advancements in </w:t>
+      </w:r>
+      <w:r>
+        <w:rPr>
+          <w:szCs w:val="18"/>
+        </w:rPr>
+        <w:t>Internet of Things (</w:t>
+      </w:r>
+      <w:r>
+        <w:rPr>
+          <w:szCs w:val="18"/>
+        </w:rPr>
+        <w:t>IoT</w:t>
+      </w:r>
+      <w:r>
+        <w:rPr>
+          <w:szCs w:val="18"/>
+        </w:rPr>
+        <w:t>)</w:t>
+      </w:r>
+      <w:r>
+        <w:rPr>
+          <w:szCs w:val="18"/>
+        </w:rPr>
+        <w:t xml:space="preserve"> and sensing modalities have enabled researcher</w:t>
       </w:r>
       <w:r>
         <w:rPr>
@@ -2525,7 +2554,19 @@
         <w:rPr>
           <w:szCs w:val="18"/>
         </w:rPr>
-        <w:t>he use of polysomnography (PSG) [Ref.18]</w:t>
+        <w:t>he u</w:t>
+      </w:r>
+      <w:r>
+        <w:rPr>
+          <w:szCs w:val="18"/>
+        </w:rPr>
+        <w:t>se of polysomnography (PSG) [</w:t>
+      </w:r>
+      <w:r>
+        <w:rPr>
+          <w:szCs w:val="18"/>
+        </w:rPr>
+        <w:t>18]</w:t>
       </w:r>
       <w:r>
         <w:rPr>
@@ -2543,7 +2584,19 @@
         <w:rPr>
           <w:szCs w:val="18"/>
         </w:rPr>
-        <w:t xml:space="preserve"> the measurement of multiple physiological parameters, such as brain activity, blood oxygen level, heart rate, breathing, and leg and eye movements. This requires a </w:t>
+        <w:t xml:space="preserve"> the measurement of multiple physiological parameters, such as brain activity, blood oxygen level, heart rate, breathing, </w:t>
+      </w:r>
+      <w:r>
+        <w:rPr>
+          <w:szCs w:val="18"/>
+        </w:rPr>
+        <w:t xml:space="preserve">and leg and eye movements. It also </w:t>
+      </w:r>
+      <w:r>
+        <w:rPr>
+          <w:szCs w:val="18"/>
+        </w:rPr>
+        <w:t xml:space="preserve">requires a </w:t>
       </w:r>
       <w:r>
         <w:rPr>
@@ -2564,10 +2617,7 @@
         <w:t xml:space="preserve">method </w:t>
       </w:r>
       <w:r>
-        <w:t>provides accurate results and insight into one’s sleep</w:t>
-      </w:r>
-      <w:r>
-        <w:t xml:space="preserve">, it </w:t>
+        <w:t xml:space="preserve">provides accurate results and insight into one’s sleep, it </w:t>
       </w:r>
       <w:r>
         <w:rPr>
@@ -2615,13 +2665,7 @@
         <w:rPr>
           <w:szCs w:val="18"/>
         </w:rPr>
-        <w:t xml:space="preserve">suitable for </w:t>
-      </w:r>
-      <w:r>
-        <w:rPr>
-          <w:szCs w:val="18"/>
-        </w:rPr>
-        <w:t xml:space="preserve">medical-supervised evaluations </w:t>
+        <w:t xml:space="preserve">suitable for medical-supervised evaluations </w:t>
       </w:r>
       <w:r>
         <w:rPr>
@@ -2651,7 +2695,13 @@
         <w:rPr>
           <w:szCs w:val="18"/>
         </w:rPr>
-        <w:t xml:space="preserve"> [Ref.19]</w:t>
+        <w:t xml:space="preserve"> [</w:t>
+      </w:r>
+      <w:r>
+        <w:rPr>
+          <w:szCs w:val="18"/>
+        </w:rPr>
+        <w:t>19]</w:t>
       </w:r>
       <w:r>
         <w:rPr>
@@ -2663,7 +2713,13 @@
         <w:rPr>
           <w:szCs w:val="18"/>
         </w:rPr>
-        <w:t>n on wrist by the subject and</w:t>
+        <w:t xml:space="preserve">n on </w:t>
+      </w:r>
+      <w:r>
+        <w:rPr>
+          <w:szCs w:val="18"/>
+        </w:rPr>
+        <w:t>wrist by the subject and</w:t>
       </w:r>
       <w:r>
         <w:rPr>
@@ -2700,6 +2756,12 @@
           <w:szCs w:val="18"/>
         </w:rPr>
         <w:t>however</w:t>
+      </w:r>
+      <w:r>
+        <w:rPr>
+          <w:szCs w:val="18"/>
+        </w:rPr>
+        <w:t>, it</w:t>
       </w:r>
       <w:r>
         <w:rPr>
@@ -2845,6 +2907,12 @@
         <w:rPr>
           <w:szCs w:val="18"/>
         </w:rPr>
+        <w:t xml:space="preserve">that </w:t>
+      </w:r>
+      <w:r>
+        <w:rPr>
+          <w:szCs w:val="18"/>
+        </w:rPr>
         <w:t>can</w:t>
       </w:r>
       <w:r>
@@ -2863,7 +2931,19 @@
         <w:rPr>
           <w:szCs w:val="18"/>
         </w:rPr>
-        <w:t xml:space="preserve"> [Ref. 20-Ref.2</w:t>
+        <w:t xml:space="preserve"> [</w:t>
+      </w:r>
+      <w:r>
+        <w:rPr>
+          <w:szCs w:val="18"/>
+        </w:rPr>
+        <w:t>20-</w:t>
+      </w:r>
+      <w:r>
+        <w:rPr>
+          <w:szCs w:val="18"/>
+        </w:rPr>
+        <w:t>2</w:t>
       </w:r>
       <w:r>
         <w:rPr>
@@ -2900,7 +2980,7 @@
         <w:rPr>
           <w:szCs w:val="18"/>
         </w:rPr>
-        <w:t xml:space="preserve">[Ref. 20] </w:t>
+        <w:t xml:space="preserve">[20] </w:t>
       </w:r>
       <w:r>
         <w:rPr>
@@ -2936,7 +3016,7 @@
         <w:rPr>
           <w:szCs w:val="18"/>
         </w:rPr>
-        <w:t xml:space="preserve"> [Ref. 20]. </w:t>
+        <w:t xml:space="preserve"> [20]. </w:t>
       </w:r>
       <w:r>
         <w:rPr>
@@ -2955,7 +3035,7 @@
         <w:rPr>
           <w:szCs w:val="18"/>
         </w:rPr>
-        <w:t>[Ref.21]</w:t>
+        <w:t>[21]</w:t>
       </w:r>
       <w:r>
         <w:rPr>
@@ -2980,7 +3060,13 @@
         <w:rPr>
           <w:szCs w:val="18"/>
         </w:rPr>
-        <w:t>[Ref.22]</w:t>
+        <w:t>[</w:t>
+      </w:r>
+      <w:r>
+        <w:rPr>
+          <w:szCs w:val="18"/>
+        </w:rPr>
+        <w:t>22]</w:t>
       </w:r>
       <w:r>
         <w:rPr>
@@ -3005,7 +3091,13 @@
         <w:rPr>
           <w:szCs w:val="18"/>
         </w:rPr>
-        <w:t>[Ref.23]</w:t>
+        <w:t>[</w:t>
+      </w:r>
+      <w:r>
+        <w:rPr>
+          <w:szCs w:val="18"/>
+        </w:rPr>
+        <w:t>23]</w:t>
       </w:r>
       <w:r>
         <w:rPr>
@@ -3015,15 +3107,28 @@
       </w:r>
       <w:r>
         <w:rPr>
-          <w:szCs w:val="18"/>
-        </w:rPr>
-        <w:t xml:space="preserve">iSleep </w:t>
-      </w:r>
-      <w:r>
-        <w:rPr>
-          <w:szCs w:val="18"/>
-        </w:rPr>
-        <w:t xml:space="preserve">[Ref. 24] </w:t>
+          <w:i/>
+          <w:szCs w:val="18"/>
+        </w:rPr>
+        <w:t>iSleep</w:t>
+      </w:r>
+      <w:r>
+        <w:rPr>
+          <w:szCs w:val="18"/>
+        </w:rPr>
+        <w:t xml:space="preserve"> </w:t>
+      </w:r>
+      <w:r>
+        <w:rPr>
+          <w:szCs w:val="18"/>
+        </w:rPr>
+        <w:t>[</w:t>
+      </w:r>
+      <w:r>
+        <w:rPr>
+          <w:szCs w:val="18"/>
+        </w:rPr>
+        <w:t xml:space="preserve">24] </w:t>
       </w:r>
       <w:r>
         <w:rPr>
@@ -3254,37 +3359,13 @@
         <w:rPr>
           <w:szCs w:val="18"/>
         </w:rPr>
-        <w:t>acy of sleep inference at home. There are many c</w:t>
-      </w:r>
-      <w:r>
-        <w:rPr>
-          <w:szCs w:val="18"/>
-        </w:rPr>
-        <w:t xml:space="preserve">ommercially available wrist worn sleep trackers </w:t>
-      </w:r>
-      <w:r>
-        <w:rPr>
-          <w:szCs w:val="18"/>
-        </w:rPr>
-        <w:t>that are</w:t>
-      </w:r>
-      <w:r>
-        <w:rPr>
-          <w:szCs w:val="18"/>
-        </w:rPr>
-        <w:t xml:space="preserve"> used for collecting dat</w:t>
-      </w:r>
-      <w:r>
-        <w:rPr>
-          <w:szCs w:val="18"/>
-        </w:rPr>
-        <w:t>a</w:t>
-      </w:r>
-      <w:r>
-        <w:rPr>
-          <w:szCs w:val="18"/>
-        </w:rPr>
-        <w:t xml:space="preserve"> about sleep. Th</w:t>
+        <w:t xml:space="preserve">acy of sleep inference at home. </w:t>
+      </w:r>
+      <w:r>
+        <w:rPr>
+          <w:szCs w:val="18"/>
+        </w:rPr>
+        <w:t>Th</w:t>
       </w:r>
       <w:r>
         <w:rPr>
@@ -3348,31 +3429,43 @@
         <w:rPr>
           <w:szCs w:val="18"/>
         </w:rPr>
-        <w:t xml:space="preserve"> are </w:t>
-      </w:r>
-      <w:r>
-        <w:rPr>
-          <w:szCs w:val="18"/>
-        </w:rPr>
-        <w:t xml:space="preserve">some </w:t>
-      </w:r>
-      <w:r>
-        <w:rPr>
-          <w:szCs w:val="18"/>
-        </w:rPr>
-        <w:t>popular</w:t>
-      </w:r>
-      <w:r>
-        <w:rPr>
-          <w:szCs w:val="18"/>
-        </w:rPr>
-        <w:t xml:space="preserve"> examples</w:t>
-      </w:r>
-      <w:r>
-        <w:rPr>
-          <w:szCs w:val="18"/>
-        </w:rPr>
-        <w:t>. Th</w:t>
+        <w:t xml:space="preserve"> are popular</w:t>
+      </w:r>
+      <w:r>
+        <w:rPr>
+          <w:szCs w:val="18"/>
+        </w:rPr>
+        <w:t xml:space="preserve"> </w:t>
+      </w:r>
+      <w:r>
+        <w:rPr>
+          <w:szCs w:val="18"/>
+        </w:rPr>
+        <w:t>c</w:t>
+      </w:r>
+      <w:r>
+        <w:rPr>
+          <w:szCs w:val="18"/>
+        </w:rPr>
+        <w:t>ommercially available wrist worn sleep trackers used for collecting dat</w:t>
+      </w:r>
+      <w:r>
+        <w:rPr>
+          <w:szCs w:val="18"/>
+        </w:rPr>
+        <w:t>a</w:t>
+      </w:r>
+      <w:r>
+        <w:rPr>
+          <w:szCs w:val="18"/>
+        </w:rPr>
+        <w:t xml:space="preserve"> about sleep.</w:t>
+      </w:r>
+      <w:r>
+        <w:rPr>
+          <w:szCs w:val="18"/>
+        </w:rPr>
+        <w:t xml:space="preserve"> Th</w:t>
       </w:r>
       <w:r>
         <w:rPr>
@@ -3384,7 +3477,7 @@
         <w:rPr>
           <w:szCs w:val="18"/>
         </w:rPr>
-        <w:t>y have limited functionality and accuracy and can monitor only two or three parameters including movement and heart rate</w:t>
+        <w:t>y have limited functionality and can monitor only movement and heart rate</w:t>
       </w:r>
       <w:r>
         <w:rPr>
@@ -3414,7 +3507,13 @@
         <w:rPr>
           <w:szCs w:val="18"/>
         </w:rPr>
-        <w:t>[Ref.27].</w:t>
+        <w:t>[</w:t>
+      </w:r>
+      <w:r>
+        <w:rPr>
+          <w:szCs w:val="18"/>
+        </w:rPr>
+        <w:t>27].</w:t>
       </w:r>
       <w:r>
         <w:rPr>
@@ -3446,7 +3545,13 @@
         <w:rPr>
           <w:szCs w:val="18"/>
         </w:rPr>
-        <w:t>There are also many alternative solutions that are based on non-intrusive monitoring methods and can also detect the sleeping posture.</w:t>
+        <w:t>There are</w:t>
+      </w:r>
+      <w:r>
+        <w:rPr>
+          <w:szCs w:val="18"/>
+        </w:rPr>
+        <w:t xml:space="preserve"> many alternative solutions that are based on non-intrusive monitoring methods.</w:t>
       </w:r>
       <w:r>
         <w:rPr>
@@ -3489,38 +3594,38 @@
         <w:rPr>
           <w:szCs w:val="18"/>
         </w:rPr>
-        <w:t xml:space="preserve"> camera based visual data. Different camera systems are used to acquire visual </w:t>
+        <w:t xml:space="preserve"> camera based visual data. Different camera systems are used to acquire visual data. </w:t>
+      </w:r>
+      <w:r>
+        <w:rPr>
+          <w:szCs w:val="18"/>
+        </w:rPr>
+        <w:t xml:space="preserve">[28] </w:t>
+      </w:r>
+      <w:r>
+        <w:rPr>
+          <w:szCs w:val="18"/>
+        </w:rPr>
+        <w:t>use</w:t>
+      </w:r>
+      <w:r>
+        <w:rPr>
+          <w:szCs w:val="18"/>
+        </w:rPr>
+        <w:t>s</w:t>
+      </w:r>
+      <w:r>
+        <w:rPr>
+          <w:szCs w:val="18"/>
+        </w:rPr>
+        <w:t xml:space="preserve"> a common digital camera to detect falls as well as the postures of elderly people in home environment. They applied the background subtraction to extract the foreground human body and used a projection histogram. They use support </w:t>
       </w:r>
       <w:r>
         <w:rPr>
           <w:szCs w:val="18"/>
         </w:rPr>
         <w:lastRenderedPageBreak/>
-        <w:t xml:space="preserve">data. Camera based visual technology is another widely used technique used for identifying the postures. </w:t>
-      </w:r>
-      <w:r>
-        <w:rPr>
-          <w:szCs w:val="18"/>
-        </w:rPr>
-        <w:t xml:space="preserve">It </w:t>
-      </w:r>
-      <w:r>
-        <w:rPr>
-          <w:szCs w:val="18"/>
-        </w:rPr>
-        <w:t>use</w:t>
-      </w:r>
-      <w:r>
-        <w:rPr>
-          <w:szCs w:val="18"/>
-        </w:rPr>
-        <w:t>s</w:t>
-      </w:r>
-      <w:r>
-        <w:rPr>
-          <w:szCs w:val="18"/>
-        </w:rPr>
-        <w:t xml:space="preserve"> a common digital camera to detect falls as well as the postures of elderly people in home environment. They applied the background subtraction to extract the foreground human body and used a projection histogram. They use support vector machine (SVM)</w:t>
+        <w:t>vector machine (SVM)</w:t>
       </w:r>
       <w:r>
         <w:rPr>
@@ -3547,7 +3652,10 @@
         <w:t xml:space="preserve"> combined with floor information, detects a fall. Researchers in </w:t>
       </w:r>
       <w:r>
-        <w:t xml:space="preserve">[Ref.29] </w:t>
+        <w:t>[</w:t>
+      </w:r>
+      <w:r>
+        <w:t xml:space="preserve">29] </w:t>
       </w:r>
       <w:r>
         <w:rPr>
@@ -3604,7 +3712,10 @@
         <w:t xml:space="preserve">ensors for analyzing body positions based and monitoring the posture of person in residential care. The authors of </w:t>
       </w:r>
       <w:r>
-        <w:t xml:space="preserve">[Ref.30] </w:t>
+        <w:t>[</w:t>
+      </w:r>
+      <w:r>
+        <w:t xml:space="preserve">30] </w:t>
       </w:r>
       <w:r>
         <w:rPr>
@@ -3613,7 +3724,10 @@
         <w:t xml:space="preserve">modeled the human body in terms of its constituent body part. For each part, image views from numerous calibrated cameras were combined to build a multi-view Eigen model. The study in </w:t>
       </w:r>
       <w:r>
-        <w:t xml:space="preserve">[Ref.31] </w:t>
+        <w:t>[</w:t>
+      </w:r>
+      <w:r>
+        <w:t xml:space="preserve">31] </w:t>
       </w:r>
       <w:r>
         <w:rPr>
@@ -3637,13 +3751,43 @@
         <w:rPr>
           <w:szCs w:val="18"/>
         </w:rPr>
-        <w:t>[Ref.32]</w:t>
-      </w:r>
-      <w:r>
-        <w:rPr>
-          <w:szCs w:val="18"/>
-        </w:rPr>
-        <w:t xml:space="preserve"> describes a system using an overhanging Kinect camera over the bed to classify six sleep positions. First</w:t>
+        <w:t>[</w:t>
+      </w:r>
+      <w:r>
+        <w:rPr>
+          <w:szCs w:val="18"/>
+        </w:rPr>
+        <w:t>32]</w:t>
+      </w:r>
+      <w:r>
+        <w:rPr>
+          <w:szCs w:val="18"/>
+        </w:rPr>
+        <w:t xml:space="preserve"> </w:t>
+      </w:r>
+      <w:r>
+        <w:rPr>
+          <w:szCs w:val="18"/>
+        </w:rPr>
+        <w:t>also used</w:t>
+      </w:r>
+      <w:r>
+        <w:rPr>
+          <w:szCs w:val="18"/>
+        </w:rPr>
+        <w:t xml:space="preserve"> Kinect camera </w:t>
+      </w:r>
+      <w:r>
+        <w:rPr>
+          <w:szCs w:val="18"/>
+        </w:rPr>
+        <w:t xml:space="preserve">which was </w:t>
+      </w:r>
+      <w:r>
+        <w:rPr>
+          <w:szCs w:val="18"/>
+        </w:rPr>
+        <w:t>over the bed to classify six sleep positions. First</w:t>
       </w:r>
       <w:r>
         <w:rPr>
@@ -3685,7 +3829,13 @@
         <w:rPr>
           <w:szCs w:val="18"/>
         </w:rPr>
-        <w:t>[Ref.33]</w:t>
+        <w:t>[</w:t>
+      </w:r>
+      <w:r>
+        <w:rPr>
+          <w:szCs w:val="18"/>
+        </w:rPr>
+        <w:t>33]</w:t>
       </w:r>
       <w:r>
         <w:rPr>
@@ -3697,7 +3847,7 @@
         <w:rPr>
           <w:szCs w:val="18"/>
         </w:rPr>
-        <w:t>s</w:t>
+        <w:t>d</w:t>
       </w:r>
       <w:r>
         <w:rPr>
@@ -3718,7 +3868,10 @@
         <w:t xml:space="preserve">. Only one scenario with a fixed camera above the bed is used, so alignment problems are not considered. Martinez et al. proposed “BAM” descriptor based on depth information collected from a Microsoft Kinect, which could monitor the sleeping posture and movement data </w:t>
       </w:r>
       <w:r>
-        <w:t>[Ref.34]</w:t>
+        <w:t>[</w:t>
+      </w:r>
+      <w:r>
+        <w:t>34]</w:t>
       </w:r>
       <w:r>
         <w:rPr>
@@ -3727,7 +3880,16 @@
         <w:t xml:space="preserve">. This work is further extended to recognize high level activities such as removing bed covers </w:t>
       </w:r>
       <w:r>
-        <w:t>[Ref.34]</w:t>
+        <w:t>[</w:t>
+      </w:r>
+      <w:r>
+        <w:t>3</w:t>
+      </w:r>
+      <w:r>
+        <w:t>5</w:t>
+      </w:r>
+      <w:r>
+        <w:t>]</w:t>
       </w:r>
       <w:r>
         <w:rPr>
@@ -3951,7 +4113,10 @@
         <w:t xml:space="preserve"> four sleep positions by using the y-axis accelerometer </w:t>
       </w:r>
       <w:r>
-        <w:t>[Ref.36]</w:t>
+        <w:t>[</w:t>
+      </w:r>
+      <w:r>
+        <w:t>36]</w:t>
       </w:r>
       <w:r>
         <w:rPr>
@@ -3974,7 +4139,10 @@
         <w:t xml:space="preserve"> </w:t>
       </w:r>
       <w:r>
-        <w:t xml:space="preserve">[Ref.37] </w:t>
+        <w:t>[</w:t>
+      </w:r>
+      <w:r>
+        <w:t xml:space="preserve">37] </w:t>
       </w:r>
       <w:r>
         <w:rPr>
@@ -4020,6 +4188,7 @@
       </w:r>
       <w:r>
         <w:rPr>
+          <w:i/>
           <w:szCs w:val="18"/>
         </w:rPr>
         <w:t xml:space="preserve">Wi-Sleep </w:t>
@@ -4028,7 +4197,13 @@
         <w:rPr>
           <w:szCs w:val="18"/>
         </w:rPr>
-        <w:t xml:space="preserve">[Ref.38] </w:t>
+        <w:t>[</w:t>
+      </w:r>
+      <w:r>
+        <w:rPr>
+          <w:szCs w:val="18"/>
+        </w:rPr>
+        <w:t xml:space="preserve">38] </w:t>
       </w:r>
       <w:r>
         <w:rPr>
@@ -4072,7 +4247,13 @@
         <w:rPr>
           <w:szCs w:val="18"/>
         </w:rPr>
-        <w:t xml:space="preserve">[Ref.39] </w:t>
+        <w:t>[</w:t>
+      </w:r>
+      <w:r>
+        <w:rPr>
+          <w:szCs w:val="18"/>
+        </w:rPr>
+        <w:t xml:space="preserve">39] </w:t>
       </w:r>
       <w:r>
         <w:rPr>
@@ -4138,7 +4319,13 @@
         <w:rPr>
           <w:szCs w:val="18"/>
         </w:rPr>
-        <w:t xml:space="preserve">the RF signal variance amongst all tags, the reader is able to construct a coarse-grained </w:t>
+        <w:t xml:space="preserve">the RF signal variance amongst </w:t>
+      </w:r>
+      <w:r>
+        <w:rPr>
+          <w:szCs w:val="18"/>
+        </w:rPr>
+        <w:t xml:space="preserve">all tags, the reader is able to construct a coarse-grained </w:t>
       </w:r>
       <w:r>
         <w:rPr>
@@ -4196,7 +4383,13 @@
         <w:rPr>
           <w:szCs w:val="18"/>
         </w:rPr>
-        <w:t>[Ref.40]</w:t>
+        <w:t>[</w:t>
+      </w:r>
+      <w:r>
+        <w:rPr>
+          <w:szCs w:val="18"/>
+        </w:rPr>
+        <w:t>40]</w:t>
       </w:r>
       <w:r>
         <w:rPr>
@@ -4214,7 +4407,19 @@
         <w:rPr>
           <w:szCs w:val="18"/>
         </w:rPr>
-        <w:t xml:space="preserve">ignals to recognize sleep stages and assess sleep quality. The key enabler underlying SMARS is a statistical model that accounts for all reflecting and scattering </w:t>
+        <w:t xml:space="preserve">ignals to recognize sleep stages and assess sleep quality. </w:t>
+      </w:r>
+      <w:r>
+        <w:rPr>
+          <w:szCs w:val="18"/>
+        </w:rPr>
+        <w:t>It uses</w:t>
+      </w:r>
+      <w:r>
+        <w:rPr>
+          <w:szCs w:val="18"/>
+        </w:rPr>
+        <w:t xml:space="preserve"> a statistical model that accounts for all reflecting and scattering </w:t>
       </w:r>
       <w:r>
         <w:rPr>
@@ -4226,7 +4431,19 @@
         <w:rPr>
           <w:szCs w:val="18"/>
         </w:rPr>
-        <w:t xml:space="preserve">, allowing an accurate and instantaneous breathing estimation. SMARS is capable of recognizing different sleep stages, including wake, rapid eye movement (REM), and non-REM (NREM). </w:t>
+        <w:t>, allowing an accurate and instantaneous breathing estimation</w:t>
+      </w:r>
+      <w:r>
+        <w:rPr>
+          <w:szCs w:val="18"/>
+        </w:rPr>
+        <w:t xml:space="preserve"> and</w:t>
+      </w:r>
+      <w:r>
+        <w:rPr>
+          <w:szCs w:val="18"/>
+        </w:rPr>
+        <w:t xml:space="preserve"> sleep stages, including wake, rapid eye movement (REM), and non-REM (NREM). </w:t>
       </w:r>
       <w:r>
         <w:rPr>
@@ -4243,13 +4460,31 @@
         <w:t xml:space="preserve"> </w:t>
       </w:r>
       <w:r>
-        <w:t xml:space="preserve">[Ref.41] </w:t>
-      </w:r>
-      <w:r>
-        <w:rPr>
-          <w:szCs w:val="18"/>
-        </w:rPr>
-        <w:t>a Doppler radar-based sleep monitoring system, which monitors and classify the sleep-related events by detecting the on-bed</w:t>
+        <w:t>[</w:t>
+      </w:r>
+      <w:r>
+        <w:t xml:space="preserve">41] </w:t>
+      </w:r>
+      <w:r>
+        <w:t xml:space="preserve">is </w:t>
+      </w:r>
+      <w:r>
+        <w:rPr>
+          <w:szCs w:val="18"/>
+        </w:rPr>
+        <w:t xml:space="preserve">a Doppler radar-based </w:t>
+      </w:r>
+      <w:r>
+        <w:rPr>
+          <w:szCs w:val="18"/>
+        </w:rPr>
+        <w:t>system that monitors and classifies</w:t>
+      </w:r>
+      <w:r>
+        <w:rPr>
+          <w:szCs w:val="18"/>
+        </w:rPr>
+        <w:t xml:space="preserve"> the sleep-related events by detecting the on-bed</w:t>
       </w:r>
       <w:r>
         <w:rPr>
@@ -4261,7 +4496,31 @@
         <w:rPr>
           <w:szCs w:val="18"/>
         </w:rPr>
-        <w:t>movement activities during sleep based on the radar signal, without including sleep-wake classification. The Doppler radar</w:t>
+        <w:t>movement</w:t>
+      </w:r>
+      <w:r>
+        <w:rPr>
+          <w:szCs w:val="18"/>
+        </w:rPr>
+        <w:t>s</w:t>
+      </w:r>
+      <w:r>
+        <w:rPr>
+          <w:szCs w:val="18"/>
+        </w:rPr>
+        <w:t xml:space="preserve"> during </w:t>
+      </w:r>
+      <w:r>
+        <w:rPr>
+          <w:szCs w:val="18"/>
+        </w:rPr>
+        <w:t>sleep based on the radar signal</w:t>
+      </w:r>
+      <w:r>
+        <w:rPr>
+          <w:szCs w:val="18"/>
+        </w:rPr>
+        <w:t>. The Doppler radar</w:t>
       </w:r>
       <w:r>
         <w:rPr>
@@ -4303,7 +4562,31 @@
         <w:rPr>
           <w:szCs w:val="18"/>
         </w:rPr>
-        <w:t xml:space="preserve">Above techniques do not possess the capability to </w:t>
+        <w:t xml:space="preserve">Above </w:t>
+      </w:r>
+      <w:r>
+        <w:rPr>
+          <w:szCs w:val="18"/>
+        </w:rPr>
+        <w:t xml:space="preserve">mentioned </w:t>
+      </w:r>
+      <w:r>
+        <w:rPr>
+          <w:szCs w:val="18"/>
+        </w:rPr>
+        <w:t xml:space="preserve">techniques </w:t>
+      </w:r>
+      <w:r>
+        <w:rPr>
+          <w:szCs w:val="18"/>
+        </w:rPr>
+        <w:t xml:space="preserve">can detect the activities but </w:t>
+      </w:r>
+      <w:r>
+        <w:rPr>
+          <w:szCs w:val="18"/>
+        </w:rPr>
+        <w:t xml:space="preserve">do not possess the capability to </w:t>
       </w:r>
       <w:r>
         <w:rPr>
@@ -4335,25 +4618,337 @@
         <w:rPr>
           <w:szCs w:val="18"/>
         </w:rPr>
-        <w:t xml:space="preserve">sensing techniques. </w:t>
-      </w:r>
-      <w:r>
-        <w:rPr>
-          <w:szCs w:val="18"/>
-        </w:rPr>
-        <w:t>In an earlier attempt,</w:t>
-      </w:r>
-      <w:r>
-        <w:rPr>
-          <w:szCs w:val="18"/>
-        </w:rPr>
-        <w:t xml:space="preserve"> M. P. Toms [Ref.42</w:t>
-      </w:r>
-      <w:r>
-        <w:rPr>
-          <w:szCs w:val="18"/>
-        </w:rPr>
-        <w:t>] use</w:t>
+        <w:t>sensing techniques</w:t>
+      </w:r>
+      <w:r>
+        <w:rPr>
+          <w:szCs w:val="18"/>
+        </w:rPr>
+        <w:t xml:space="preserve"> is it leverages to not only identify sleep patterns but recognize posture as well. These techniques deploy different types of pressure sensors such as fluid filled </w:t>
+      </w:r>
+      <w:r>
+        <w:rPr>
+          <w:szCs w:val="18"/>
+        </w:rPr>
+        <w:t xml:space="preserve">cells between the patient and a support </w:t>
+      </w:r>
+      <w:r>
+        <w:rPr>
+          <w:szCs w:val="18"/>
+        </w:rPr>
+        <w:t>for</w:t>
+      </w:r>
+      <w:r>
+        <w:rPr>
+          <w:szCs w:val="18"/>
+        </w:rPr>
+        <w:t xml:space="preserve"> detect</w:t>
+      </w:r>
+      <w:r>
+        <w:rPr>
+          <w:szCs w:val="18"/>
+        </w:rPr>
+        <w:t>ing</w:t>
+      </w:r>
+      <w:r>
+        <w:rPr>
+          <w:szCs w:val="18"/>
+        </w:rPr>
+        <w:t xml:space="preserve"> motion via pressure </w:t>
+      </w:r>
+      <w:r>
+        <w:rPr>
+          <w:szCs w:val="18"/>
+        </w:rPr>
+        <w:t>fl</w:t>
+      </w:r>
+      <w:r>
+        <w:rPr>
+          <w:szCs w:val="18"/>
+        </w:rPr>
+        <w:t>uctuations</w:t>
+      </w:r>
+      <w:r>
+        <w:rPr>
+          <w:szCs w:val="18"/>
+        </w:rPr>
+        <w:t xml:space="preserve"> [42]</w:t>
+      </w:r>
+      <w:r>
+        <w:rPr>
+          <w:szCs w:val="18"/>
+        </w:rPr>
+        <w:t xml:space="preserve">. </w:t>
+      </w:r>
+      <w:r>
+        <w:rPr>
+          <w:szCs w:val="18"/>
+        </w:rPr>
+        <w:t>[</w:t>
+      </w:r>
+      <w:r>
+        <w:rPr>
+          <w:szCs w:val="18"/>
+        </w:rPr>
+        <w:t>43</w:t>
+      </w:r>
+      <w:r>
+        <w:rPr>
+          <w:szCs w:val="18"/>
+        </w:rPr>
+        <w:t xml:space="preserve">] </w:t>
+      </w:r>
+      <w:r>
+        <w:rPr>
+          <w:szCs w:val="18"/>
+        </w:rPr>
+        <w:t>placed</w:t>
+      </w:r>
+      <w:r>
+        <w:rPr>
+          <w:szCs w:val="18"/>
+        </w:rPr>
+        <w:t xml:space="preserve"> low-end load cells under each bed leg, and classify 27 pre-defined movements</w:t>
+      </w:r>
+      <w:r>
+        <w:rPr>
+          <w:szCs w:val="18"/>
+        </w:rPr>
+        <w:t xml:space="preserve"> </w:t>
+      </w:r>
+      <w:r>
+        <w:rPr>
+          <w:szCs w:val="18"/>
+        </w:rPr>
+        <w:t xml:space="preserve">by </w:t>
+      </w:r>
+      <w:r>
+        <w:rPr>
+          <w:szCs w:val="18"/>
+        </w:rPr>
+        <w:t>analyzing</w:t>
+      </w:r>
+      <w:r>
+        <w:rPr>
+          <w:szCs w:val="18"/>
+        </w:rPr>
+        <w:t xml:space="preserve"> the computed forces.</w:t>
+      </w:r>
+      <w:r>
+        <w:rPr>
+          <w:szCs w:val="18"/>
+        </w:rPr>
+        <w:t xml:space="preserve"> </w:t>
+      </w:r>
+      <w:r>
+        <w:rPr>
+          <w:szCs w:val="18"/>
+        </w:rPr>
+        <w:t>By designing a pressure sensitive bedsheet with densely deployed textile sensors, they are able to capture pressur</w:t>
+      </w:r>
+      <w:r>
+        <w:rPr>
+          <w:szCs w:val="18"/>
+        </w:rPr>
+        <w:t>e</w:t>
+      </w:r>
+      <w:r>
+        <w:rPr>
+          <w:szCs w:val="18"/>
+        </w:rPr>
+        <w:t xml:space="preserve"> mapping images and recognize different postures using classifiers.</w:t>
+      </w:r>
+      <w:r>
+        <w:rPr>
+          <w:szCs w:val="18"/>
+        </w:rPr>
+        <w:t xml:space="preserve"> </w:t>
+      </w:r>
+      <w:r>
+        <w:rPr>
+          <w:szCs w:val="18"/>
+        </w:rPr>
+        <w:t>Alternatively, dispersed pressure sensors embedded in the mattress can record when changes in body posture occur.</w:t>
+      </w:r>
+      <w:r>
+        <w:rPr>
+          <w:szCs w:val="18"/>
+        </w:rPr>
+        <w:t xml:space="preserve"> </w:t>
+      </w:r>
+      <w:r>
+        <w:rPr>
+          <w:szCs w:val="18"/>
+        </w:rPr>
+        <w:t>[</w:t>
+      </w:r>
+      <w:r>
+        <w:rPr>
+          <w:szCs w:val="18"/>
+        </w:rPr>
+        <w:t xml:space="preserve">44] </w:t>
+      </w:r>
+      <w:r>
+        <w:rPr>
+          <w:szCs w:val="18"/>
+        </w:rPr>
+        <w:t>used</w:t>
+      </w:r>
+      <w:r>
+        <w:rPr>
+          <w:szCs w:val="18"/>
+        </w:rPr>
+        <w:t xml:space="preserve"> a non-invasive pressure-sensitive bedsheet to monitor different sleep postures</w:t>
+      </w:r>
+      <w:r>
+        <w:rPr>
+          <w:szCs w:val="18"/>
+        </w:rPr>
+        <w:t xml:space="preserve"> by generating </w:t>
+      </w:r>
+      <w:r>
+        <w:rPr>
+          <w:szCs w:val="18"/>
+        </w:rPr>
+        <w:t xml:space="preserve">high-resolution pressure maps. </w:t>
+      </w:r>
+      <w:r>
+        <w:rPr>
+          <w:szCs w:val="18"/>
+        </w:rPr>
+        <w:t>[</w:t>
+      </w:r>
+      <w:r>
+        <w:rPr>
+          <w:szCs w:val="18"/>
+        </w:rPr>
+        <w:t>45]</w:t>
+      </w:r>
+      <w:r>
+        <w:rPr>
+          <w:szCs w:val="18"/>
+        </w:rPr>
+        <w:t xml:space="preserve"> proposed </w:t>
+      </w:r>
+      <w:r>
+        <w:rPr>
+          <w:szCs w:val="18"/>
+        </w:rPr>
+        <w:t xml:space="preserve">pillow sensor </w:t>
+      </w:r>
+      <w:r>
+        <w:rPr>
+          <w:szCs w:val="18"/>
+        </w:rPr>
+        <w:t>system based on polysomnography.</w:t>
+      </w:r>
+      <w:r>
+        <w:rPr>
+          <w:szCs w:val="18"/>
+        </w:rPr>
+        <w:t xml:space="preserve"> </w:t>
+      </w:r>
+      <w:r>
+        <w:rPr>
+          <w:szCs w:val="18"/>
+        </w:rPr>
+        <w:t>The pillow</w:t>
+      </w:r>
+      <w:r>
+        <w:rPr>
+          <w:szCs w:val="18"/>
+        </w:rPr>
+        <w:t xml:space="preserve"> employed</w:t>
+      </w:r>
+      <w:r>
+        <w:rPr>
+          <w:szCs w:val="18"/>
+        </w:rPr>
+        <w:t xml:space="preserve"> a 3x3 sensor array of FSR (force sensing resistor) based on polymer thick film device for classifying and recognizing sleep posture. However, this work is only useful for point-of-care applications. </w:t>
+      </w:r>
+      <w:r>
+        <w:rPr>
+          <w:szCs w:val="18"/>
+        </w:rPr>
+        <w:t xml:space="preserve">On the other hand, </w:t>
+      </w:r>
+      <w:r>
+        <w:rPr>
+          <w:szCs w:val="18"/>
+        </w:rPr>
+        <w:t>[</w:t>
+      </w:r>
+      <w:r>
+        <w:rPr>
+          <w:szCs w:val="18"/>
+        </w:rPr>
+        <w:t>46]</w:t>
+      </w:r>
+      <w:r>
+        <w:rPr>
+          <w:szCs w:val="18"/>
+        </w:rPr>
+        <w:t xml:space="preserve"> </w:t>
+      </w:r>
+      <w:r>
+        <w:rPr>
+          <w:szCs w:val="18"/>
+        </w:rPr>
+        <w:t>used</w:t>
+      </w:r>
+      <w:r>
+        <w:rPr>
+          <w:szCs w:val="18"/>
+        </w:rPr>
+        <w:t xml:space="preserve"> a bed pressure sensor array</w:t>
+      </w:r>
+      <w:r>
+        <w:rPr>
+          <w:szCs w:val="18"/>
+        </w:rPr>
+        <w:t xml:space="preserve"> which detected</w:t>
+      </w:r>
+      <w:r>
+        <w:rPr>
+          <w:szCs w:val="18"/>
+        </w:rPr>
+        <w:t xml:space="preserve"> changes in the contact pressure between a subject and the bed</w:t>
+      </w:r>
+      <w:r>
+        <w:rPr>
+          <w:szCs w:val="18"/>
+        </w:rPr>
+        <w:t>.</w:t>
+      </w:r>
+      <w:r>
+        <w:rPr>
+          <w:szCs w:val="18"/>
+        </w:rPr>
+        <w:t xml:space="preserve"> </w:t>
+      </w:r>
+      <w:r>
+        <w:rPr>
+          <w:szCs w:val="18"/>
+        </w:rPr>
+        <w:t xml:space="preserve">It </w:t>
+      </w:r>
+      <w:r>
+        <w:rPr>
+          <w:szCs w:val="18"/>
+        </w:rPr>
+        <w:t>automatically select</w:t>
+      </w:r>
+      <w:r>
+        <w:rPr>
+          <w:szCs w:val="18"/>
+        </w:rPr>
+        <w:t>ed</w:t>
+      </w:r>
+      <w:r>
+        <w:rPr>
+          <w:szCs w:val="18"/>
+        </w:rPr>
+        <w:t xml:space="preserve"> the sensor with the best respiratory signal, determine</w:t>
       </w:r>
       <w:r>
         <w:rPr>
@@ -4365,73 +4960,40 @@
         <w:rPr>
           <w:szCs w:val="18"/>
         </w:rPr>
-        <w:t xml:space="preserve"> fluid filled cells between the patient and a support </w:t>
-      </w:r>
-      <w:r>
-        <w:rPr>
-          <w:szCs w:val="18"/>
-        </w:rPr>
-        <w:t>for</w:t>
-      </w:r>
-      <w:r>
-        <w:rPr>
-          <w:szCs w:val="18"/>
-        </w:rPr>
-        <w:t xml:space="preserve"> detect</w:t>
-      </w:r>
-      <w:r>
-        <w:rPr>
-          <w:szCs w:val="18"/>
-        </w:rPr>
-        <w:t>ing</w:t>
-      </w:r>
-      <w:r>
-        <w:rPr>
-          <w:szCs w:val="18"/>
-        </w:rPr>
-        <w:t xml:space="preserve"> motion via pressure </w:t>
-      </w:r>
-      <w:r>
-        <w:rPr>
-          <w:szCs w:val="18"/>
-        </w:rPr>
-        <w:t>fl</w:t>
-      </w:r>
-      <w:r>
-        <w:rPr>
-          <w:szCs w:val="18"/>
-        </w:rPr>
-        <w:t>uctuations. Alaziz et al. [Ref.43</w:t>
-      </w:r>
-      <w:r>
-        <w:rPr>
-          <w:szCs w:val="18"/>
-        </w:rPr>
-        <w:t>] suggest to use low-end load cells placed under each bed leg, and classify 27 pre-defined movements</w:t>
-      </w:r>
-      <w:r>
-        <w:rPr>
-          <w:szCs w:val="18"/>
-        </w:rPr>
+        <w:t xml:space="preserve"> the respiratory rate, </w:t>
+      </w:r>
+      <w:r>
+        <w:rPr>
+          <w:szCs w:val="18"/>
+        </w:rPr>
+        <w:t>and counted</w:t>
+      </w:r>
+      <w:r>
+        <w:rPr>
+          <w:szCs w:val="18"/>
+        </w:rPr>
+        <w:t xml:space="preserve"> number of sleep apneas and </w:t>
+      </w:r>
+      <w:r>
+        <w:rPr>
+          <w:szCs w:val="18"/>
+        </w:rPr>
+        <w:t>body position changes through the night</w:t>
+      </w:r>
+      <w:r>
+        <w:rPr>
+          <w:szCs w:val="18"/>
+        </w:rPr>
+        <w:t>.</w:t>
+      </w:r>
+      <w:r>
         <w:t xml:space="preserve"> </w:t>
       </w:r>
       <w:r>
         <w:rPr>
           <w:szCs w:val="18"/>
         </w:rPr>
-        <w:t xml:space="preserve">by </w:t>
-      </w:r>
-      <w:r>
-        <w:rPr>
-          <w:szCs w:val="18"/>
-        </w:rPr>
-        <w:t>analyzing</w:t>
-      </w:r>
-      <w:r>
-        <w:rPr>
-          <w:szCs w:val="18"/>
-        </w:rPr>
-        <w:t xml:space="preserve"> the computed forces.</w:t>
+        <w:t>This work was similar to our approach, except for the smaller sensing area of 300mm x 900mm and the fact that the system was unable to distinguish postures.</w:t>
       </w:r>
       <w:r>
         <w:rPr>
@@ -4443,19 +5005,13 @@
         <w:rPr>
           <w:szCs w:val="18"/>
         </w:rPr>
-        <w:t>By designing a pressure sensitive bedsheet with densely deployed textile sensors, they are able to capture pressur</w:t>
-      </w:r>
-      <w:r>
-        <w:rPr>
-          <w:szCs w:val="18"/>
-        </w:rPr>
-        <w:t>e</w:t>
-      </w:r>
-      <w:r>
-        <w:rPr>
-          <w:szCs w:val="18"/>
-        </w:rPr>
-        <w:t xml:space="preserve"> mapping images and recognize different postures using classifiers.</w:t>
+        <w:t>[</w:t>
+      </w:r>
+      <w:r>
+        <w:rPr>
+          <w:szCs w:val="18"/>
+        </w:rPr>
+        <w:t>47]</w:t>
       </w:r>
       <w:r>
         <w:rPr>
@@ -4467,7 +5023,25 @@
         <w:rPr>
           <w:szCs w:val="18"/>
         </w:rPr>
-        <w:t>Alternatively, dispersed pressure sensors embedded in the mattress can record when changes in body posture occur.</w:t>
+        <w:t>used a</w:t>
+      </w:r>
+      <w:r>
+        <w:rPr>
+          <w:szCs w:val="18"/>
+        </w:rPr>
+        <w:t xml:space="preserve"> fast responsive </w:t>
+      </w:r>
+      <w:r>
+        <w:rPr>
+          <w:szCs w:val="18"/>
+        </w:rPr>
+        <w:t>triboelectric active sensor (TEAS)</w:t>
+      </w:r>
+      <w:r>
+        <w:rPr>
+          <w:szCs w:val="18"/>
+        </w:rPr>
+        <w:t xml:space="preserve"> with</w:t>
       </w:r>
       <w:r>
         <w:rPr>
@@ -4479,155 +5053,25 @@
         <w:rPr>
           <w:szCs w:val="18"/>
         </w:rPr>
-        <w:t>This method is unobtrusive and does not interfere in the comfort of users. Also</w:t>
-      </w:r>
-      <w:r>
-        <w:rPr>
-          <w:szCs w:val="18"/>
-        </w:rPr>
-        <w:t>,</w:t>
-      </w:r>
-      <w:r>
-        <w:rPr>
-          <w:szCs w:val="18"/>
-        </w:rPr>
-        <w:t xml:space="preserve"> it is a stable medium that is not affected by</w:t>
-      </w:r>
-      <w:r>
-        <w:rPr>
-          <w:szCs w:val="18"/>
-        </w:rPr>
-        <w:t xml:space="preserve"> </w:t>
-      </w:r>
-      <w:r>
-        <w:rPr>
-          <w:szCs w:val="18"/>
-        </w:rPr>
-        <w:t xml:space="preserve">changes in the environment. Liu et al. </w:t>
-      </w:r>
-      <w:r>
-        <w:rPr>
-          <w:szCs w:val="18"/>
-        </w:rPr>
-        <w:t xml:space="preserve">[Ref.44] </w:t>
-      </w:r>
-      <w:r>
-        <w:rPr>
-          <w:szCs w:val="18"/>
-        </w:rPr>
-        <w:t>designed a non-invasive pressure-sensitive bedsheet to monitor different sleep postures</w:t>
-      </w:r>
-      <w:r>
-        <w:rPr>
-          <w:szCs w:val="18"/>
-        </w:rPr>
-        <w:t xml:space="preserve"> by generating </w:t>
-      </w:r>
-      <w:r>
-        <w:rPr>
-          <w:szCs w:val="18"/>
-        </w:rPr>
-        <w:t xml:space="preserve">high-resolution pressure maps. </w:t>
-      </w:r>
-      <w:r>
-        <w:rPr>
-          <w:szCs w:val="18"/>
-        </w:rPr>
-        <w:t>On</w:t>
-      </w:r>
-      <w:r>
-        <w:rPr>
-          <w:szCs w:val="18"/>
-        </w:rPr>
-        <w:t xml:space="preserve"> the other hand, </w:t>
-      </w:r>
-      <w:r>
-        <w:rPr>
-          <w:szCs w:val="18"/>
-        </w:rPr>
-        <w:t xml:space="preserve">S. Lokavee et. al. </w:t>
-      </w:r>
-      <w:r>
-        <w:rPr>
-          <w:szCs w:val="18"/>
-        </w:rPr>
-        <w:t>[Ref.45]</w:t>
-      </w:r>
-      <w:r>
-        <w:rPr>
-          <w:szCs w:val="18"/>
-        </w:rPr>
-        <w:t xml:space="preserve"> proposed </w:t>
-      </w:r>
-      <w:r>
-        <w:rPr>
-          <w:szCs w:val="18"/>
-        </w:rPr>
-        <w:t xml:space="preserve">pillow sensor </w:t>
-      </w:r>
-      <w:r>
-        <w:rPr>
-          <w:szCs w:val="18"/>
-        </w:rPr>
-        <w:t>system based on polysomnography.</w:t>
-      </w:r>
-      <w:r>
-        <w:rPr>
-          <w:szCs w:val="18"/>
-        </w:rPr>
-        <w:t xml:space="preserve"> </w:t>
-      </w:r>
-      <w:r>
-        <w:rPr>
-          <w:szCs w:val="18"/>
-        </w:rPr>
-        <w:t>The pillow</w:t>
-      </w:r>
-      <w:r>
-        <w:rPr>
-          <w:szCs w:val="18"/>
-        </w:rPr>
-        <w:t xml:space="preserve"> employs a 3x3 sensor array of FSR (force sensing resistor) based on polymer thick film device for classifying and recognizing sleep posture. However, this work is only useful for point-of-care applications. E. J. Pino et. al. </w:t>
-      </w:r>
-      <w:r>
-        <w:rPr>
-          <w:szCs w:val="18"/>
-        </w:rPr>
-        <w:t>[Ref.46]</w:t>
-      </w:r>
-      <w:r>
-        <w:rPr>
-          <w:szCs w:val="18"/>
-        </w:rPr>
-        <w:t xml:space="preserve"> implemented a non</w:t>
-      </w:r>
-      <w:r>
-        <w:rPr>
-          <w:szCs w:val="18"/>
-        </w:rPr>
-        <w:t>-</w:t>
-      </w:r>
-      <w:r>
-        <w:rPr>
-          <w:szCs w:val="18"/>
-        </w:rPr>
-        <w:t xml:space="preserve">invasive sleep monitoring system using a bed pressure sensor array. The system detects changes in the contact pressure between a subject and the bed and is able to automatically select the sensor with the best respiratory signal, determine the </w:t>
-      </w:r>
-      <w:r>
-        <w:rPr>
-          <w:szCs w:val="18"/>
-        </w:rPr>
-        <w:lastRenderedPageBreak/>
-        <w:t>respiratory rate, count number of sleep apneas, and count body position changes through the night</w:t>
-      </w:r>
-      <w:r>
-        <w:t xml:space="preserve"> </w:t>
-      </w:r>
-      <w:r>
-        <w:rPr>
-          <w:szCs w:val="18"/>
-        </w:rPr>
-        <w:t>This work was similar to our approach, except for the smaller sensing area of 300mm x 900mm and the fact that the system was unable to distinguish postures.</w:t>
+        <w:t>adjustable</w:t>
+      </w:r>
+      <w:r>
+        <w:rPr>
+          <w:szCs w:val="18"/>
+        </w:rPr>
+        <w:t xml:space="preserve"> pressure measurement range </w:t>
+      </w:r>
+      <w:r>
+        <w:rPr>
+          <w:szCs w:val="18"/>
+        </w:rPr>
+        <w:t>allowing</w:t>
+      </w:r>
+      <w:r>
+        <w:rPr>
+          <w:szCs w:val="18"/>
+        </w:rPr>
+        <w:t xml:space="preserve"> both gentle pressure detection and large scale pressure sensing. Through integrating multiple TEAS units into a sensor array, the as-fabricated TEAS matrix was capable of monitoring and mapping the local pressure distribution applied on the device with distinguishable spatial profiles. </w:t>
       </w:r>
     </w:p>
     <w:p>
@@ -4641,32 +5085,7 @@
         <w:rPr>
           <w:szCs w:val="18"/>
         </w:rPr>
-        <w:t xml:space="preserve">L. Lin. et. al. </w:t>
-      </w:r>
-      <w:r>
-        <w:rPr>
-          <w:szCs w:val="18"/>
-        </w:rPr>
-        <w:t>[Ref.47]</w:t>
-      </w:r>
-      <w:r>
-        <w:rPr>
-          <w:szCs w:val="18"/>
-        </w:rPr>
-        <w:t xml:space="preserve"> made a self-powered, highly sensitive, and fast responsive pressure sensor on the basis of the triboelectric effect. The pressure measurement range of the triboelectric active sensor (TEAS) was adjustable, which means both gentle pressure detection and large scale pressure sensing were enabled. Through integrating multiple TEAS units into a sensor array, the as-fabricated TEAS matrix was capable of monitoring and mapping the local pressure distribution applied on the device with distinguishable spatial profiles. These nanogenerator-based active sensors are expected to replace FSR sensors in future applications.</w:t>
-      </w:r>
-    </w:p>
-    <w:p>
-      <w:pPr>
-        <w:ind w:firstLine="720"/>
-        <w:rPr>
-          <w:szCs w:val="18"/>
-        </w:rPr>
-      </w:pPr>
-      <w:r>
-        <w:rPr>
-          <w:szCs w:val="18"/>
-        </w:rPr>
+        <w:lastRenderedPageBreak/>
         <w:t xml:space="preserve">The pressure sensitive mats manufactured by S4 </w:t>
       </w:r>
       <w:r>
@@ -4694,19 +5113,28 @@
         <w:t xml:space="preserve"> </w:t>
       </w:r>
       <w:r>
-        <w:t>[Ref.48]</w:t>
-      </w:r>
-      <w:r>
-        <w:rPr>
-          <w:szCs w:val="18"/>
-        </w:rPr>
-        <w:t>.</w:t>
-      </w:r>
-      <w:r>
-        <w:rPr>
-          <w:szCs w:val="18"/>
-        </w:rPr>
-        <w:t xml:space="preserve"> These mats use p</w:t>
+        <w:t>[</w:t>
+      </w:r>
+      <w:r>
+        <w:t>48]</w:t>
+      </w:r>
+      <w:r>
+        <w:rPr>
+          <w:szCs w:val="18"/>
+        </w:rPr>
+        <w:t>. These mats use</w:t>
+      </w:r>
+      <w:r>
+        <w:rPr>
+          <w:szCs w:val="18"/>
+        </w:rPr>
+        <w:t>d</w:t>
+      </w:r>
+      <w:r>
+        <w:rPr>
+          <w:szCs w:val="18"/>
+        </w:rPr>
+        <w:t xml:space="preserve"> p</w:t>
       </w:r>
       <w:r>
         <w:rPr>
@@ -4718,7 +5146,79 @@
         <w:rPr>
           <w:szCs w:val="18"/>
         </w:rPr>
-        <w:t xml:space="preserve">diodes whose light intensity would vary </w:t>
+        <w:t xml:space="preserve">diodes </w:t>
+      </w:r>
+      <w:r>
+        <w:rPr>
+          <w:szCs w:val="18"/>
+        </w:rPr>
+        <w:t xml:space="preserve">of </w:t>
+      </w:r>
+      <w:r>
+        <w:rPr>
+          <w:szCs w:val="18"/>
+        </w:rPr>
+        <w:t>connected to optical fiber</w:t>
+      </w:r>
+      <w:r>
+        <w:rPr>
+          <w:szCs w:val="18"/>
+        </w:rPr>
+        <w:t xml:space="preserve"> for providing light.</w:t>
+      </w:r>
+      <w:r>
+        <w:rPr>
+          <w:szCs w:val="18"/>
+        </w:rPr>
+        <w:t xml:space="preserve"> </w:t>
+      </w:r>
+      <w:r>
+        <w:rPr>
+          <w:szCs w:val="18"/>
+        </w:rPr>
+        <w:t xml:space="preserve">The </w:t>
+      </w:r>
+      <w:r>
+        <w:rPr>
+          <w:szCs w:val="18"/>
+        </w:rPr>
+        <w:t xml:space="preserve">light intensity </w:t>
+      </w:r>
+      <w:r>
+        <w:rPr>
+          <w:szCs w:val="18"/>
+        </w:rPr>
+        <w:t xml:space="preserve">of </w:t>
+      </w:r>
+      <w:r>
+        <w:rPr>
+          <w:szCs w:val="18"/>
+        </w:rPr>
+        <w:t>p</w:t>
+      </w:r>
+      <w:r>
+        <w:rPr>
+          <w:szCs w:val="18"/>
+        </w:rPr>
+        <w:t>hoto</w:t>
+      </w:r>
+      <w:r>
+        <w:rPr>
+          <w:szCs w:val="18"/>
+        </w:rPr>
+        <w:t>diodes</w:t>
+      </w:r>
+      <w:r>
+        <w:rPr>
+          <w:szCs w:val="18"/>
+        </w:rPr>
+        <w:t xml:space="preserve"> </w:t>
+      </w:r>
+      <w:r>
+        <w:rPr>
+          <w:szCs w:val="18"/>
+        </w:rPr>
+        <w:t xml:space="preserve">would vary </w:t>
       </w:r>
       <w:r>
         <w:rPr>
@@ -4730,31 +5230,85 @@
         <w:rPr>
           <w:szCs w:val="18"/>
         </w:rPr>
-        <w:t xml:space="preserve"> pressure is applied. The optical </w:t>
-      </w:r>
-      <w:r>
-        <w:rPr>
-          <w:szCs w:val="18"/>
-        </w:rPr>
-        <w:t>fibers</w:t>
-      </w:r>
-      <w:r>
-        <w:rPr>
-          <w:szCs w:val="18"/>
-        </w:rPr>
-        <w:t xml:space="preserve"> that provide the light to the system are connected to the photo-diodes. Light is transmitted to the integrating cavity, and then the difference from the applied pressure is read using the photo-</w:t>
-      </w:r>
-      <w:r>
-        <w:rPr>
-          <w:szCs w:val="18"/>
-        </w:rPr>
-        <w:t>diodes, which</w:t>
-      </w:r>
-      <w:r>
-        <w:rPr>
-          <w:szCs w:val="18"/>
-        </w:rPr>
-        <w:t xml:space="preserve"> then output a voltage. This voltage value indicates the pressure exerted on the mat. Bluetooth is used for transferring data from the sensors to a computer for processing</w:t>
+        <w:t xml:space="preserve"> pressure is applied</w:t>
+      </w:r>
+      <w:r>
+        <w:rPr>
+          <w:szCs w:val="18"/>
+        </w:rPr>
+        <w:t xml:space="preserve"> which is translated to </w:t>
+      </w:r>
+      <w:r>
+        <w:rPr>
+          <w:szCs w:val="18"/>
+        </w:rPr>
+        <w:t>voltage</w:t>
+      </w:r>
+      <w:r>
+        <w:rPr>
+          <w:szCs w:val="18"/>
+        </w:rPr>
+        <w:t xml:space="preserve"> signal </w:t>
+      </w:r>
+      <w:r>
+        <w:rPr>
+          <w:szCs w:val="18"/>
+        </w:rPr>
+        <w:t>indic</w:t>
+      </w:r>
+      <w:r>
+        <w:rPr>
+          <w:szCs w:val="18"/>
+        </w:rPr>
+        <w:t>ating</w:t>
+      </w:r>
+      <w:r>
+        <w:rPr>
+          <w:szCs w:val="18"/>
+        </w:rPr>
+        <w:t xml:space="preserve"> the pressure exerted on the mat. </w:t>
+      </w:r>
+      <w:r>
+        <w:rPr>
+          <w:szCs w:val="18"/>
+        </w:rPr>
+        <w:t>D</w:t>
+      </w:r>
+      <w:r>
+        <w:rPr>
+          <w:szCs w:val="18"/>
+        </w:rPr>
+        <w:t xml:space="preserve">ata </w:t>
+      </w:r>
+      <w:r>
+        <w:rPr>
+          <w:szCs w:val="18"/>
+        </w:rPr>
+        <w:t>was transferred</w:t>
+      </w:r>
+      <w:r>
+        <w:rPr>
+          <w:szCs w:val="18"/>
+        </w:rPr>
+        <w:t xml:space="preserve"> to a computer for processing</w:t>
+      </w:r>
+      <w:r>
+        <w:rPr>
+          <w:szCs w:val="18"/>
+        </w:rPr>
+        <w:t xml:space="preserve"> </w:t>
+      </w:r>
+      <w:r>
+        <w:rPr>
+          <w:szCs w:val="18"/>
+        </w:rPr>
+        <w:t xml:space="preserve">via </w:t>
+      </w:r>
+      <w:r>
+        <w:rPr>
+          <w:szCs w:val="18"/>
+        </w:rPr>
+        <w:t>Bluetooth</w:t>
       </w:r>
       <w:r>
         <w:rPr>
@@ -4766,7 +5320,13 @@
         <w:rPr>
           <w:szCs w:val="18"/>
         </w:rPr>
-        <w:t xml:space="preserve">inear and SVM classifiers are used for </w:t>
+        <w:t>inear and SVM classifiers were</w:t>
+      </w:r>
+      <w:r>
+        <w:rPr>
+          <w:szCs w:val="18"/>
+        </w:rPr>
+        <w:t xml:space="preserve"> used for </w:t>
       </w:r>
       <w:r>
         <w:t>categorizing</w:t>
@@ -4781,18 +5341,37 @@
         <w:rPr>
           <w:szCs w:val="18"/>
         </w:rPr>
-        <w:t>The drawback of the system is that it cannot detect multiple postures, is costly and does not relay the recorded information to the user in real-time.</w:t>
-      </w:r>
-      <w:r>
-        <w:rPr>
-          <w:szCs w:val="18"/>
-        </w:rPr>
-        <w:t xml:space="preserve"> Therefore, accessibility is an issue. </w:t>
+        <w:t xml:space="preserve">Apart from being expensive, this system was not able to detect </w:t>
+      </w:r>
+      <w:r>
+        <w:rPr>
+          <w:szCs w:val="18"/>
+        </w:rPr>
+        <w:t>multiple postures</w:t>
+      </w:r>
+      <w:r>
+        <w:rPr>
+          <w:szCs w:val="18"/>
+        </w:rPr>
+        <w:t xml:space="preserve"> and</w:t>
+      </w:r>
+      <w:r>
+        <w:rPr>
+          <w:szCs w:val="18"/>
+        </w:rPr>
+        <w:t xml:space="preserve"> relay the recorded information to the user in real-time.</w:t>
+      </w:r>
+      <w:r>
+        <w:rPr>
+          <w:szCs w:val="18"/>
+        </w:rPr>
+        <w:t xml:space="preserve">. </w:t>
       </w:r>
     </w:p>
     <w:p>
       <w:pPr>
         <w:pStyle w:val="CommentText"/>
+        <w:ind w:firstLine="720"/>
         <w:rPr>
           <w:szCs w:val="18"/>
         </w:rPr>
@@ -4800,6 +5379,7 @@
       <w:r>
         <w:rPr>
           <w:noProof/>
+          <w:lang w:val="en-NZ" w:eastAsia="en-NZ"/>
         </w:rPr>
         <mc:AlternateContent>
           <mc:Choice Requires="wps">
@@ -4848,6 +5428,10 @@
                           <w:p/>
                           <w:p>
                             <w:r>
+                              <w:rPr>
+                                <w:noProof/>
+                                <w:lang w:val="en-NZ" w:eastAsia="en-NZ"/>
+                              </w:rPr>
                               <w:drawing>
                                 <wp:inline distT="0" distB="0" distL="0" distR="0" wp14:anchorId="14312380" wp14:editId="48C7EA2F">
                                   <wp:extent cx="2748386" cy="1899138"/>
@@ -4970,6 +5554,10 @@
                     <w:p/>
                     <w:p>
                       <w:r>
+                        <w:rPr>
+                          <w:noProof/>
+                          <w:lang w:val="en-NZ" w:eastAsia="en-NZ"/>
+                        </w:rPr>
                         <w:drawing>
                           <wp:inline distT="0" distB="0" distL="0" distR="0" wp14:anchorId="14312380" wp14:editId="48C7EA2F">
                             <wp:extent cx="2748386" cy="1899138"/>
@@ -5111,28 +5699,43 @@
         <w:t>[</w:t>
       </w:r>
       <w:r>
-        <w:t>Ref.50]</w:t>
-      </w:r>
-      <w:r>
+        <w:t xml:space="preserve">Ref.50] </w:t>
+      </w:r>
+      <w:r>
+        <w:rPr>
+          <w:szCs w:val="18"/>
+        </w:rPr>
+        <w:t xml:space="preserve">used a high-resolution </w:t>
+      </w:r>
+      <w:r>
+        <w:rPr>
+          <w:szCs w:val="18"/>
+        </w:rPr>
+        <w:t xml:space="preserve">pressure </w:t>
+      </w:r>
+      <w:r>
+        <w:rPr>
+          <w:szCs w:val="18"/>
+        </w:rPr>
+        <w:t>sensor mat</w:t>
+      </w:r>
+      <w:r>
+        <w:rPr>
+          <w:szCs w:val="18"/>
+        </w:rPr>
         <w:t xml:space="preserve"> </w:t>
       </w:r>
       <w:r>
         <w:rPr>
           <w:szCs w:val="18"/>
         </w:rPr>
-        <w:t xml:space="preserve">used a high-resolution </w:t>
-      </w:r>
-      <w:r>
-        <w:rPr>
-          <w:szCs w:val="18"/>
-        </w:rPr>
-        <w:t xml:space="preserve">pressure </w:t>
-      </w:r>
-      <w:r>
-        <w:rPr>
-          <w:szCs w:val="18"/>
-        </w:rPr>
-        <w:t>sensor mat</w:t>
+        <w:t>comprising</w:t>
+      </w:r>
+      <w:r>
+        <w:rPr>
+          <w:szCs w:val="18"/>
+        </w:rPr>
+        <w:t xml:space="preserve"> 1728 resistive sensors</w:t>
       </w:r>
       <w:r>
         <w:rPr>
@@ -5144,132 +5747,113 @@
         <w:rPr>
           <w:szCs w:val="18"/>
         </w:rPr>
-        <w:t>comprising</w:t>
-      </w:r>
-      <w:r>
-        <w:rPr>
-          <w:szCs w:val="18"/>
-        </w:rPr>
-        <w:t xml:space="preserve"> 1728 resistive sensors</w:t>
-      </w:r>
-      <w:r>
-        <w:rPr>
-          <w:szCs w:val="18"/>
-        </w:rPr>
+        <w:t>for</w:t>
+      </w:r>
+      <w:r>
+        <w:rPr>
+          <w:szCs w:val="18"/>
+        </w:rPr>
+        <w:t xml:space="preserve"> identifying 13 different sleep postures</w:t>
+      </w:r>
+      <w:r>
+        <w:rPr>
+          <w:szCs w:val="18"/>
+        </w:rPr>
+        <w:t xml:space="preserve"> using</w:t>
+      </w:r>
+      <w:r>
+        <w:rPr>
+          <w:szCs w:val="18"/>
+        </w:rPr>
+        <w:t xml:space="preserve"> Gaussian Mixture Model. Image collected form the mat </w:t>
+      </w:r>
+      <w:r>
+        <w:rPr>
+          <w:szCs w:val="18"/>
+        </w:rPr>
+        <w:t>was</w:t>
+      </w:r>
+      <w:r>
+        <w:rPr>
+          <w:szCs w:val="18"/>
+        </w:rPr>
+        <w:t xml:space="preserve"> through various filters for highlighting the pressure areas using </w:t>
+      </w:r>
+      <w:r>
+        <w:rPr>
+          <w:szCs w:val="18"/>
+        </w:rPr>
+        <w:t xml:space="preserve">a </w:t>
+      </w:r>
+      <w:r>
+        <w:rPr>
+          <w:szCs w:val="18"/>
+        </w:rPr>
+        <w:t>low pass Gaussian filter</w:t>
+      </w:r>
+      <w:r>
+        <w:rPr>
+          <w:szCs w:val="18"/>
+        </w:rPr>
+        <w:t>.</w:t>
+      </w:r>
+      <w:r>
         <w:t xml:space="preserve"> </w:t>
       </w:r>
       <w:r>
-        <w:rPr>
-          <w:szCs w:val="18"/>
-        </w:rPr>
-        <w:t>for</w:t>
-      </w:r>
-      <w:r>
-        <w:rPr>
-          <w:szCs w:val="18"/>
-        </w:rPr>
-        <w:t xml:space="preserve"> identifying 13 different sleep postures</w:t>
-      </w:r>
-      <w:r>
-        <w:rPr>
-          <w:szCs w:val="18"/>
-        </w:rPr>
-        <w:t xml:space="preserve"> using</w:t>
-      </w:r>
-      <w:r>
-        <w:rPr>
-          <w:szCs w:val="18"/>
-        </w:rPr>
-        <w:t xml:space="preserve"> Gaussian Mixture Model. Image collected form the mat </w:t>
-      </w:r>
-      <w:r>
-        <w:rPr>
-          <w:szCs w:val="18"/>
-        </w:rPr>
-        <w:t>was</w:t>
-      </w:r>
-      <w:r>
-        <w:rPr>
-          <w:szCs w:val="18"/>
-        </w:rPr>
-        <w:t xml:space="preserve"> through various filters for highlighting the pressure areas using </w:t>
-      </w:r>
-      <w:r>
-        <w:rPr>
-          <w:szCs w:val="18"/>
-        </w:rPr>
-        <w:t xml:space="preserve">a </w:t>
-      </w:r>
-      <w:r>
-        <w:rPr>
-          <w:szCs w:val="18"/>
-        </w:rPr>
-        <w:t>low pass Gaussian filter</w:t>
-      </w:r>
-      <w:r>
-        <w:rPr>
-          <w:szCs w:val="18"/>
-        </w:rPr>
-        <w:t>.</w:t>
-      </w:r>
-      <w:r>
+        <w:t xml:space="preserve">For identifying the positions of a user’s limbs, pressure sensor data from specific regions on the mat were clustered together. </w:t>
+      </w:r>
+      <w:bookmarkStart w:id="0" w:name="_GoBack"/>
+      <w:bookmarkEnd w:id="0"/>
+      <w:r>
+        <w:rPr>
+          <w:szCs w:val="18"/>
+        </w:rPr>
+        <w:t xml:space="preserve">This information is combined with the previously collected information from pressure sensors to obtain the posture classification. </w:t>
+      </w:r>
+      <w:r>
+        <w:rPr>
+          <w:szCs w:val="18"/>
+        </w:rPr>
+        <w:t xml:space="preserve">KNN </w:t>
+      </w:r>
+      <w:r>
+        <w:rPr>
+          <w:szCs w:val="18"/>
+        </w:rPr>
+        <w:t xml:space="preserve">linear classifier </w:t>
+      </w:r>
+      <w:r>
+        <w:rPr>
+          <w:szCs w:val="18"/>
+        </w:rPr>
+        <w:t>was u</w:t>
+      </w:r>
+      <w:r>
+        <w:rPr>
+          <w:szCs w:val="18"/>
+        </w:rPr>
+        <w:t xml:space="preserve">sed for supervised training using the collected datasets. </w:t>
+      </w:r>
+      <w:r>
+        <w:rPr>
+          <w:szCs w:val="18"/>
+        </w:rPr>
+        <w:t xml:space="preserve">The reported </w:t>
+      </w:r>
+      <w:r>
+        <w:rPr>
+          <w:szCs w:val="18"/>
+        </w:rPr>
+        <w:t>system was</w:t>
+      </w:r>
+      <w:r>
+        <w:rPr>
+          <w:szCs w:val="18"/>
+        </w:rPr>
         <w:t xml:space="preserve"> </w:t>
       </w:r>
       <w:r>
-        <w:t>For identifying the positions of a user’s limbs, pressure sensor data from specific regions on the mat were clustered together.</w:t>
-      </w:r>
-      <w:r>
-        <w:t xml:space="preserve"> </w:t>
-      </w:r>
-      <w:r>
-        <w:rPr>
-          <w:szCs w:val="18"/>
-        </w:rPr>
-        <w:t xml:space="preserve">. This information is combined with the previously collected information from pressure sensors to obtain the posture classification. </w:t>
-      </w:r>
-      <w:r>
-        <w:rPr>
-          <w:szCs w:val="18"/>
-        </w:rPr>
-        <w:t xml:space="preserve">KNN </w:t>
-      </w:r>
-      <w:r>
-        <w:rPr>
-          <w:szCs w:val="18"/>
-        </w:rPr>
-        <w:t xml:space="preserve">linear classifier </w:t>
-      </w:r>
-      <w:r>
-        <w:rPr>
-          <w:szCs w:val="18"/>
-        </w:rPr>
-        <w:t>was u</w:t>
-      </w:r>
-      <w:r>
-        <w:rPr>
-          <w:szCs w:val="18"/>
-        </w:rPr>
-        <w:t xml:space="preserve">sed for supervised training using the collected datasets. </w:t>
-      </w:r>
-      <w:r>
-        <w:rPr>
-          <w:szCs w:val="18"/>
-        </w:rPr>
-        <w:t xml:space="preserve">The reported </w:t>
-      </w:r>
-      <w:r>
-        <w:rPr>
-          <w:szCs w:val="18"/>
-        </w:rPr>
-        <w:t>system was</w:t>
-      </w:r>
-      <w:r>
-        <w:rPr>
-          <w:szCs w:val="18"/>
-        </w:rPr>
-        <w:t xml:space="preserve"> </w:t>
-      </w:r>
-      <w:r>
         <w:rPr>
           <w:szCs w:val="18"/>
         </w:rPr>
@@ -5285,25 +5869,13 @@
         <w:rPr>
           <w:szCs w:val="18"/>
         </w:rPr>
-        <w:t xml:space="preserve"> of </w:t>
-      </w:r>
-      <w:r>
-        <w:rPr>
-          <w:szCs w:val="18"/>
-        </w:rPr>
-        <w:t>91.6%</w:t>
-      </w:r>
-      <w:r>
-        <w:rPr>
-          <w:szCs w:val="18"/>
-        </w:rPr>
-        <w:t>.</w:t>
-      </w:r>
-      <w:r>
-        <w:rPr>
-          <w:szCs w:val="18"/>
-        </w:rPr>
-        <w:t xml:space="preserve"> However, no method of making this information available to the user ha</w:t>
+        <w:t xml:space="preserve"> of 91.6%</w:t>
+      </w:r>
+      <w:r>
+        <w:rPr>
+          <w:szCs w:val="18"/>
+        </w:rPr>
+        <w:t>. However, no method of making this information available to the user ha</w:t>
       </w:r>
       <w:r>
         <w:rPr>
@@ -5327,13 +5899,7 @@
         <w:rPr>
           <w:szCs w:val="18"/>
         </w:rPr>
-        <w:t xml:space="preserve">also insufficient information regarding what kind of pressure mat has been used as this is a commercial mat. The use </w:t>
-      </w:r>
-      <w:r>
-        <w:rPr>
-          <w:szCs w:val="18"/>
-        </w:rPr>
-        <w:t>of commercial pressure sensor mat has the disadvantage that the research relied on a third-party product</w:t>
+        <w:t>also insufficient information regarding what kind of pressure mat has been used as this is a commercial mat. The use of commercial pressure sensor mat has the disadvantage that the research relied on a third-party product</w:t>
       </w:r>
       <w:r>
         <w:rPr>
@@ -5592,11 +6158,7 @@
         <w:t>is written</w:t>
       </w:r>
       <w:r>
-        <w:t xml:space="preserve"> in NodeJS that </w:t>
-      </w:r>
-      <w:r>
-        <w:lastRenderedPageBreak/>
-        <w:t xml:space="preserve">provides Express framework that allows forming the backbone of the server i.e. when our server can send and receive data from clients. A request is made to the server using a (Representational State Transfer) REST API to the </w:t>
+        <w:t xml:space="preserve"> in NodeJS that provides Express framework that allows forming the backbone of the server i.e. when our server can send and receive data from clients. A request is made to the server using a (Representational State Transfer) REST API to the </w:t>
       </w:r>
       <w:r>
         <w:rPr>
@@ -5615,6 +6177,7 @@
       <w:r>
         <w:rPr>
           <w:noProof/>
+          <w:lang w:val="en-NZ" w:eastAsia="en-NZ"/>
         </w:rPr>
         <mc:AlternateContent>
           <mc:Choice Requires="wps">
@@ -5664,6 +6227,7 @@
                             <w:r>
                               <w:rPr>
                                 <w:noProof/>
+                                <w:lang w:val="en-NZ" w:eastAsia="en-NZ"/>
                               </w:rPr>
                               <w:drawing>
                                 <wp:inline distT="0" distB="0" distL="0" distR="0" wp14:anchorId="50249D5F" wp14:editId="27B6293E">
@@ -5773,6 +6337,7 @@
                       <w:r>
                         <w:rPr>
                           <w:noProof/>
+                          <w:lang w:val="en-NZ" w:eastAsia="en-NZ"/>
                         </w:rPr>
                         <w:drawing>
                           <wp:inline distT="0" distB="0" distL="0" distR="0" wp14:anchorId="50249D5F" wp14:editId="27B6293E">
@@ -5865,7 +6430,11 @@
         </mc:AlternateContent>
       </w:r>
       <w:r>
-        <w:t>A python script running on the server then reads the recently added data to the table in the Database for classification. We use machine learning algorithms to perform statistical analysis of the data obtained from the data acquisition unit an</w:t>
+        <w:t xml:space="preserve">A python script running on the server then reads the recently added data to the table in the Database for classification. We use machine learning algorithms to perform statistical analysis of the data obtained from the </w:t>
+      </w:r>
+      <w:r>
+        <w:lastRenderedPageBreak/>
+        <w:t>data acquisition unit an</w:t>
       </w:r>
       <w:r>
         <w:t xml:space="preserve">d classify different posture. </w:t>
@@ -5934,6 +6503,7 @@
         <w:rPr>
           <w:noProof/>
           <w:color w:val="000000"/>
+          <w:lang w:val="en-NZ" w:eastAsia="en-NZ"/>
         </w:rPr>
         <mc:AlternateContent>
           <mc:Choice Requires="wps">
@@ -5984,6 +6554,10 @@
                               <w:jc w:val="center"/>
                             </w:pPr>
                             <w:r>
+                              <w:rPr>
+                                <w:noProof/>
+                                <w:lang w:val="en-NZ" w:eastAsia="en-NZ"/>
+                              </w:rPr>
                               <w:drawing>
                                 <wp:inline distT="0" distB="0" distL="0" distR="0" wp14:anchorId="1989E680" wp14:editId="28EAE2E6">
                                   <wp:extent cx="2607310" cy="1412821"/>
@@ -6090,6 +6664,10 @@
                         <w:jc w:val="center"/>
                       </w:pPr>
                       <w:r>
+                        <w:rPr>
+                          <w:noProof/>
+                          <w:lang w:val="en-NZ" w:eastAsia="en-NZ"/>
+                        </w:rPr>
                         <w:drawing>
                           <wp:inline distT="0" distB="0" distL="0" distR="0" wp14:anchorId="1989E680" wp14:editId="28EAE2E6">
                             <wp:extent cx="2607310" cy="1412821"/>
@@ -6558,7 +7136,10 @@
         <w:t>2cm x 2cm</w:t>
       </w:r>
       <w:r>
-        <w:t xml:space="preserve"> and contains three main layers which are a top electrode, Velostat, and bottom electrode, respectively</w:t>
+        <w:t xml:space="preserve"> and contains three main layers </w:t>
+      </w:r>
+      <w:r>
+        <w:t>which are a top electrode, Velostat, and bottom electrode, respectively</w:t>
       </w:r>
       <w:r>
         <w:t xml:space="preserve"> as shown in Figure </w:t>
@@ -7136,6 +7717,7 @@
         <w:rPr>
           <w:noProof/>
           <w:sz w:val="24"/>
+          <w:lang w:val="en-NZ" w:eastAsia="en-NZ"/>
         </w:rPr>
         <mc:AlternateContent>
           <mc:Choice Requires="wps">
@@ -7186,11 +7768,15 @@
                               <w:jc w:val="center"/>
                             </w:pPr>
                             <w:r>
+                              <w:rPr>
+                                <w:noProof/>
+                                <w:lang w:val="en-NZ" w:eastAsia="en-NZ"/>
+                              </w:rPr>
                               <w:drawing>
                                 <wp:inline distT="0" distB="0" distL="0" distR="0" wp14:anchorId="378DE439" wp14:editId="56403042">
                                   <wp:extent cx="2315531" cy="3091107"/>
                                   <wp:effectExtent l="0" t="0" r="0" b="0"/>
-                                  <wp:docPr id="8" name="Picture 8"/>
+                                  <wp:docPr id="2" name="Picture 2"/>
                                   <wp:cNvGraphicFramePr>
                                     <a:graphicFrameLocks xmlns:a="http://schemas.openxmlformats.org/drawingml/2006/main" noChangeAspect="1"/>
                                   </wp:cNvGraphicFramePr>
@@ -7300,11 +7886,15 @@
                         <w:jc w:val="center"/>
                       </w:pPr>
                       <w:r>
+                        <w:rPr>
+                          <w:noProof/>
+                          <w:lang w:val="en-NZ" w:eastAsia="en-NZ"/>
+                        </w:rPr>
                         <w:drawing>
                           <wp:inline distT="0" distB="0" distL="0" distR="0" wp14:anchorId="378DE439" wp14:editId="56403042">
                             <wp:extent cx="2315531" cy="3091107"/>
                             <wp:effectExtent l="0" t="0" r="0" b="0"/>
-                            <wp:docPr id="8" name="Picture 8"/>
+                            <wp:docPr id="2" name="Picture 2"/>
                             <wp:cNvGraphicFramePr>
                               <a:graphicFrameLocks xmlns:a="http://schemas.openxmlformats.org/drawingml/2006/main" noChangeAspect="1"/>
                             </wp:cNvGraphicFramePr>
@@ -7596,6 +8186,7 @@
       <w:r>
         <w:rPr>
           <w:noProof/>
+          <w:lang w:val="en-NZ" w:eastAsia="en-NZ"/>
         </w:rPr>
         <mc:AlternateContent>
           <mc:Choice Requires="wps">
@@ -7643,11 +8234,15 @@
                         <w:txbxContent>
                           <w:p>
                             <w:r>
+                              <w:rPr>
+                                <w:noProof/>
+                                <w:lang w:val="en-NZ" w:eastAsia="en-NZ"/>
+                              </w:rPr>
                               <w:drawing>
                                 <wp:inline distT="0" distB="0" distL="0" distR="0" wp14:anchorId="15B18CDF" wp14:editId="1A42C1BF">
                                   <wp:extent cx="2708275" cy="1714352"/>
                                   <wp:effectExtent l="0" t="0" r="0" b="635"/>
-                                  <wp:docPr id="9" name="Picture 9"/>
+                                  <wp:docPr id="6" name="Picture 6"/>
                                   <wp:cNvGraphicFramePr>
                                     <a:graphicFrameLocks xmlns:a="http://schemas.openxmlformats.org/drawingml/2006/main" noChangeAspect="1"/>
                                   </wp:cNvGraphicFramePr>
@@ -7747,11 +8342,15 @@
                   <w:txbxContent>
                     <w:p>
                       <w:r>
+                        <w:rPr>
+                          <w:noProof/>
+                          <w:lang w:val="en-NZ" w:eastAsia="en-NZ"/>
+                        </w:rPr>
                         <w:drawing>
                           <wp:inline distT="0" distB="0" distL="0" distR="0" wp14:anchorId="15B18CDF" wp14:editId="1A42C1BF">
                             <wp:extent cx="2708275" cy="1714352"/>
                             <wp:effectExtent l="0" t="0" r="0" b="635"/>
-                            <wp:docPr id="9" name="Picture 9"/>
+                            <wp:docPr id="6" name="Picture 6"/>
                             <wp:cNvGraphicFramePr>
                               <a:graphicFrameLocks xmlns:a="http://schemas.openxmlformats.org/drawingml/2006/main" noChangeAspect="1"/>
                             </wp:cNvGraphicFramePr>
@@ -7967,14 +8566,7 @@
             <w:rFonts w:ascii="Cambria Math" w:hAnsi="Cambria Math"/>
             <w:color w:val="000000"/>
           </w:rPr>
-          <m:t>i</m:t>
-        </m:r>
-        <m:r>
-          <w:rPr>
-            <w:rFonts w:ascii="Cambria Math" w:hAnsi="Cambria Math"/>
-            <w:color w:val="000000"/>
-          </w:rPr>
-          <m:t>=1,</m:t>
+          <m:t>i=1,</m:t>
         </m:r>
         <m:r>
           <m:rPr>
@@ -8011,28 +8603,7 @@
             <w:rFonts w:ascii="Cambria Math" w:hAnsi="Cambria Math"/>
             <w:color w:val="000000"/>
           </w:rPr>
-          <m:t xml:space="preserve">, 1 ≤ </m:t>
-        </m:r>
-        <m:r>
-          <w:rPr>
-            <w:rFonts w:ascii="Cambria Math" w:hAnsi="Cambria Math"/>
-            <w:color w:val="000000"/>
-          </w:rPr>
-          <m:t>j</m:t>
-        </m:r>
-        <m:r>
-          <w:rPr>
-            <w:rFonts w:ascii="Cambria Math" w:hAnsi="Cambria Math"/>
-            <w:color w:val="000000"/>
-          </w:rPr>
-          <m:t xml:space="preserve"> ≤ </m:t>
-        </m:r>
-        <m:r>
-          <w:rPr>
-            <w:rFonts w:ascii="Cambria Math" w:hAnsi="Cambria Math"/>
-            <w:color w:val="000000"/>
-          </w:rPr>
-          <m:t>J</m:t>
+          <m:t>, 1 ≤ j ≤ J</m:t>
         </m:r>
         <m:r>
           <m:rPr>
@@ -8090,37 +8661,7 @@
             <w:rFonts w:ascii="Cambria Math" w:hAnsi="Cambria Math"/>
             <w:color w:val="000000"/>
           </w:rPr>
-          <m:t xml:space="preserve">, 1 ≤ </m:t>
-        </m:r>
-        <m:r>
-          <m:rPr>
-            <m:sty m:val="p"/>
-          </m:rPr>
-          <w:rPr>
-            <w:rFonts w:ascii="Cambria Math" w:hAnsi="Cambria Math"/>
-            <w:color w:val="000000"/>
-          </w:rPr>
-          <m:t>i</m:t>
-        </m:r>
-        <m:r>
-          <m:rPr>
-            <m:sty m:val="p"/>
-          </m:rPr>
-          <w:rPr>
-            <w:rFonts w:ascii="Cambria Math" w:hAnsi="Cambria Math"/>
-            <w:color w:val="000000"/>
-          </w:rPr>
-          <m:t xml:space="preserve"> ≤ </m:t>
-        </m:r>
-        <m:r>
-          <m:rPr>
-            <m:sty m:val="p"/>
-          </m:rPr>
-          <w:rPr>
-            <w:rFonts w:ascii="Cambria Math" w:hAnsi="Cambria Math"/>
-            <w:color w:val="000000"/>
-          </w:rPr>
-          <m:t>I</m:t>
+          <m:t>, 1 ≤ i ≤ I</m:t>
         </m:r>
       </m:oMath>
       <w:r>
@@ -8207,12 +8748,815 @@
         <w:rPr>
           <w:color w:val="000000"/>
         </w:rPr>
-        <w:t xml:space="preserve">count are expensive. We considered the option of using a multiplexer chip thus reducing the number of IOs required but </w:t>
-      </w:r>
-      <w:r>
+        <w:t xml:space="preserve">count are expensive. </w:t>
+      </w:r>
+    </w:p>
+    <w:tbl>
+      <w:tblPr>
+        <w:tblStyle w:val="TableGrid"/>
+        <w:tblW w:w="0" w:type="auto"/>
+        <w:tblBorders>
+          <w:top w:val="none" w:sz="0" w:space="0" w:color="auto"/>
+          <w:left w:val="none" w:sz="0" w:space="0" w:color="auto"/>
+          <w:bottom w:val="none" w:sz="0" w:space="0" w:color="auto"/>
+          <w:right w:val="none" w:sz="0" w:space="0" w:color="auto"/>
+          <w:insideH w:val="none" w:sz="0" w:space="0" w:color="auto"/>
+          <w:insideV w:val="none" w:sz="0" w:space="0" w:color="auto"/>
+        </w:tblBorders>
+        <w:tblLook w:val="04A0" w:firstRow="1" w:lastRow="0" w:firstColumn="1" w:lastColumn="0" w:noHBand="0" w:noVBand="1"/>
+      </w:tblPr>
+      <w:tblGrid>
+        <w:gridCol w:w="473"/>
+        <w:gridCol w:w="326"/>
+        <w:gridCol w:w="363"/>
+        <w:gridCol w:w="278"/>
+        <w:gridCol w:w="279"/>
+        <w:gridCol w:w="2818"/>
+      </w:tblGrid>
+      <w:tr>
+        <w:tc>
+          <w:tcPr>
+            <w:tcW w:w="4537" w:type="dxa"/>
+            <w:gridSpan w:val="6"/>
+            <w:tcBorders>
+              <w:top w:val="single" w:sz="12" w:space="0" w:color="auto"/>
+              <w:bottom w:val="single" w:sz="12" w:space="0" w:color="auto"/>
+            </w:tcBorders>
+          </w:tcPr>
+          <w:p>
+            <w:pPr>
+              <w:rPr>
+                <w:color w:val="000000"/>
+              </w:rPr>
+            </w:pPr>
+            <w:r>
+              <w:rPr>
+                <w:b/>
+                <w:color w:val="000000"/>
+              </w:rPr>
+              <w:t>Algorithm 1:</w:t>
+            </w:r>
+            <w:r>
+              <w:rPr>
+                <w:color w:val="000000"/>
+              </w:rPr>
+              <w:t xml:space="preserve"> </w:t>
+            </w:r>
+            <w:r>
+              <w:rPr>
+                <w:i/>
+                <w:color w:val="000000"/>
+              </w:rPr>
+              <w:t>Sensor Scanning</w:t>
+            </w:r>
+          </w:p>
+        </w:tc>
+      </w:tr>
+      <w:tr>
+        <w:tc>
+          <w:tcPr>
+            <w:tcW w:w="473" w:type="dxa"/>
+            <w:tcBorders>
+              <w:top w:val="single" w:sz="12" w:space="0" w:color="auto"/>
+            </w:tcBorders>
+          </w:tcPr>
+          <w:p>
+            <w:pPr>
+              <w:rPr>
+                <w:color w:val="000000"/>
+              </w:rPr>
+            </w:pPr>
+            <w:r>
+              <w:rPr>
+                <w:color w:val="000000"/>
+              </w:rPr>
+              <w:t>1:</w:t>
+            </w:r>
+          </w:p>
+        </w:tc>
+        <w:tc>
+          <w:tcPr>
+            <w:tcW w:w="4064" w:type="dxa"/>
+            <w:gridSpan w:val="5"/>
+            <w:tcBorders>
+              <w:top w:val="single" w:sz="12" w:space="0" w:color="auto"/>
+            </w:tcBorders>
+          </w:tcPr>
+          <w:p>
+            <w:pPr>
+              <w:rPr>
+                <w:color w:val="000000"/>
+              </w:rPr>
+            </w:pPr>
+            <w:r>
+              <w:rPr>
+                <w:b/>
+                <w:i/>
+                <w:shd w:val="clear" w:color="auto" w:fill="FFFFFF"/>
+              </w:rPr>
+              <w:t>procedure</w:t>
+            </w:r>
+          </w:p>
+        </w:tc>
+      </w:tr>
+      <w:tr>
+        <w:tc>
+          <w:tcPr>
+            <w:tcW w:w="473" w:type="dxa"/>
+          </w:tcPr>
+          <w:p>
+            <w:pPr>
+              <w:rPr>
+                <w:color w:val="000000"/>
+              </w:rPr>
+            </w:pPr>
+            <w:r>
+              <w:rPr>
+                <w:color w:val="000000"/>
+              </w:rPr>
+              <w:t>2:</w:t>
+            </w:r>
+          </w:p>
+          <w:p>
+            <w:pPr>
+              <w:rPr>
+                <w:color w:val="000000"/>
+              </w:rPr>
+            </w:pPr>
+            <w:r>
+              <w:rPr>
+                <w:color w:val="000000"/>
+              </w:rPr>
+              <w:t>3:</w:t>
+            </w:r>
+          </w:p>
+        </w:tc>
+        <w:tc>
+          <w:tcPr>
+            <w:tcW w:w="326" w:type="dxa"/>
+          </w:tcPr>
+          <w:p>
+            <w:pPr>
+              <w:rPr>
+                <w:color w:val="000000"/>
+              </w:rPr>
+            </w:pPr>
+          </w:p>
+          <w:p>
+            <w:pPr>
+              <w:rPr>
+                <w:color w:val="000000"/>
+              </w:rPr>
+            </w:pPr>
+          </w:p>
+        </w:tc>
+        <w:tc>
+          <w:tcPr>
+            <w:tcW w:w="3738" w:type="dxa"/>
+            <w:gridSpan w:val="4"/>
+          </w:tcPr>
+          <w:p>
+            <w:pPr>
+              <w:jc w:val="left"/>
+              <w:rPr>
+                <w:color w:val="000000"/>
+              </w:rPr>
+            </w:pPr>
+            <w:r>
+              <w:rPr>
+                <w:i/>
+                <w:shd w:val="clear" w:color="auto" w:fill="FFFFFF"/>
+              </w:rPr>
+              <w:t>clear shift register</w:t>
+            </w:r>
+            <w:r>
+              <w:rPr>
+                <w:i/>
+              </w:rPr>
+              <w:br/>
+            </w:r>
+            <w:r>
+              <w:rPr>
+                <w:i/>
+                <w:color w:val="000000"/>
+              </w:rPr>
+              <w:t>shift 1 into shift register</w:t>
+            </w:r>
+          </w:p>
+        </w:tc>
+      </w:tr>
+      <w:tr>
+        <w:tc>
+          <w:tcPr>
+            <w:tcW w:w="473" w:type="dxa"/>
+          </w:tcPr>
+          <w:p>
+            <w:pPr>
+              <w:rPr>
+                <w:color w:val="000000"/>
+              </w:rPr>
+            </w:pPr>
+            <w:r>
+              <w:rPr>
+                <w:color w:val="000000"/>
+              </w:rPr>
+              <w:t>4:</w:t>
+            </w:r>
+          </w:p>
+        </w:tc>
+        <w:tc>
+          <w:tcPr>
+            <w:tcW w:w="326" w:type="dxa"/>
+          </w:tcPr>
+          <w:p>
+            <w:pPr>
+              <w:rPr>
+                <w:color w:val="000000"/>
+              </w:rPr>
+            </w:pPr>
+          </w:p>
+        </w:tc>
+        <w:tc>
+          <w:tcPr>
+            <w:tcW w:w="363" w:type="dxa"/>
+          </w:tcPr>
+          <w:p>
+            <w:pPr>
+              <w:rPr>
+                <w:color w:val="000000"/>
+              </w:rPr>
+            </w:pPr>
+          </w:p>
+        </w:tc>
+        <w:tc>
+          <w:tcPr>
+            <w:tcW w:w="3375" w:type="dxa"/>
+            <w:gridSpan w:val="3"/>
+          </w:tcPr>
+          <w:p>
+            <w:pPr>
+              <w:rPr>
+                <w:color w:val="000000"/>
+              </w:rPr>
+            </w:pPr>
+            <w:r>
+              <w:rPr>
+                <w:b/>
+                <w:i/>
+                <w:shd w:val="clear" w:color="auto" w:fill="FFFFFF"/>
+              </w:rPr>
+              <w:t>for row i</w:t>
+            </w:r>
+            <w:r>
+              <w:rPr>
+                <w:i/>
+                <w:shd w:val="clear" w:color="auto" w:fill="FFFFFF"/>
+              </w:rPr>
+              <w:t xml:space="preserve"> = 0</w:t>
+            </w:r>
+            <w:r>
+              <w:rPr>
+                <w:i/>
+                <w:shd w:val="clear" w:color="auto" w:fill="FFFFFF"/>
+              </w:rPr>
+              <w:t xml:space="preserve"> to </w:t>
+            </w:r>
+            <w:r>
+              <w:rPr>
+                <w:b/>
+                <w:i/>
+                <w:shd w:val="clear" w:color="auto" w:fill="FFFFFF"/>
+              </w:rPr>
+              <w:t>I</w:t>
+            </w:r>
+            <w:r>
+              <w:rPr>
+                <w:b/>
+                <w:i/>
+                <w:shd w:val="clear" w:color="auto" w:fill="FFFFFF"/>
+              </w:rPr>
+              <w:t>-1</w:t>
+            </w:r>
+          </w:p>
+        </w:tc>
+      </w:tr>
+      <w:tr>
+        <w:tc>
+          <w:tcPr>
+            <w:tcW w:w="473" w:type="dxa"/>
+          </w:tcPr>
+          <w:p>
+            <w:pPr>
+              <w:rPr>
+                <w:color w:val="000000"/>
+              </w:rPr>
+            </w:pPr>
+            <w:r>
+              <w:rPr>
+                <w:color w:val="000000"/>
+              </w:rPr>
+              <w:t>5:</w:t>
+            </w:r>
+          </w:p>
+        </w:tc>
+        <w:tc>
+          <w:tcPr>
+            <w:tcW w:w="326" w:type="dxa"/>
+          </w:tcPr>
+          <w:p>
+            <w:pPr>
+              <w:rPr>
+                <w:color w:val="000000"/>
+              </w:rPr>
+            </w:pPr>
+          </w:p>
+        </w:tc>
+        <w:tc>
+          <w:tcPr>
+            <w:tcW w:w="363" w:type="dxa"/>
+          </w:tcPr>
+          <w:p>
+            <w:pPr>
+              <w:rPr>
+                <w:color w:val="000000"/>
+              </w:rPr>
+            </w:pPr>
+          </w:p>
+        </w:tc>
+        <w:tc>
+          <w:tcPr>
+            <w:tcW w:w="278" w:type="dxa"/>
+          </w:tcPr>
+          <w:p>
+            <w:pPr>
+              <w:rPr>
+                <w:color w:val="000000"/>
+              </w:rPr>
+            </w:pPr>
+          </w:p>
+        </w:tc>
+        <w:tc>
+          <w:tcPr>
+            <w:tcW w:w="3097" w:type="dxa"/>
+            <w:gridSpan w:val="2"/>
+          </w:tcPr>
+          <w:p>
+            <w:pPr>
+              <w:rPr>
+                <w:color w:val="000000"/>
+              </w:rPr>
+            </w:pPr>
+            <w:r>
+              <w:rPr>
+                <w:b/>
+                <w:i/>
+                <w:shd w:val="clear" w:color="auto" w:fill="FFFFFF"/>
+              </w:rPr>
+              <w:t xml:space="preserve">for column </w:t>
+            </w:r>
+            <w:r>
+              <w:rPr>
+                <w:b/>
+                <w:i/>
+                <w:shd w:val="clear" w:color="auto" w:fill="FFFFFF"/>
+              </w:rPr>
+              <w:t>j</w:t>
+            </w:r>
+            <w:r>
+              <w:rPr>
+                <w:i/>
+                <w:shd w:val="clear" w:color="auto" w:fill="FFFFFF"/>
+              </w:rPr>
+              <w:t xml:space="preserve"> = 0</w:t>
+            </w:r>
+            <w:r>
+              <w:rPr>
+                <w:i/>
+                <w:shd w:val="clear" w:color="auto" w:fill="FFFFFF"/>
+              </w:rPr>
+              <w:t xml:space="preserve"> to </w:t>
+            </w:r>
+            <w:r>
+              <w:rPr>
+                <w:b/>
+                <w:i/>
+                <w:shd w:val="clear" w:color="auto" w:fill="FFFFFF"/>
+              </w:rPr>
+              <w:t>J-1</w:t>
+            </w:r>
+          </w:p>
+        </w:tc>
+      </w:tr>
+      <w:tr>
+        <w:tc>
+          <w:tcPr>
+            <w:tcW w:w="473" w:type="dxa"/>
+          </w:tcPr>
+          <w:p>
+            <w:pPr>
+              <w:rPr>
+                <w:color w:val="000000"/>
+              </w:rPr>
+            </w:pPr>
+            <w:r>
+              <w:rPr>
+                <w:color w:val="000000"/>
+              </w:rPr>
+              <w:t>6:</w:t>
+            </w:r>
+          </w:p>
+        </w:tc>
+        <w:tc>
+          <w:tcPr>
+            <w:tcW w:w="326" w:type="dxa"/>
+          </w:tcPr>
+          <w:p>
+            <w:pPr>
+              <w:rPr>
+                <w:color w:val="000000"/>
+              </w:rPr>
+            </w:pPr>
+          </w:p>
+        </w:tc>
+        <w:tc>
+          <w:tcPr>
+            <w:tcW w:w="363" w:type="dxa"/>
+          </w:tcPr>
+          <w:p>
+            <w:pPr>
+              <w:rPr>
+                <w:color w:val="000000"/>
+              </w:rPr>
+            </w:pPr>
+          </w:p>
+        </w:tc>
+        <w:tc>
+          <w:tcPr>
+            <w:tcW w:w="278" w:type="dxa"/>
+          </w:tcPr>
+          <w:p>
+            <w:pPr>
+              <w:rPr>
+                <w:color w:val="000000"/>
+              </w:rPr>
+            </w:pPr>
+          </w:p>
+        </w:tc>
+        <w:tc>
+          <w:tcPr>
+            <w:tcW w:w="279" w:type="dxa"/>
+          </w:tcPr>
+          <w:p>
+            <w:pPr>
+              <w:rPr>
+                <w:color w:val="000000"/>
+              </w:rPr>
+            </w:pPr>
+          </w:p>
+        </w:tc>
+        <w:tc>
+          <w:tcPr>
+            <w:tcW w:w="2818" w:type="dxa"/>
+          </w:tcPr>
+          <w:p>
+            <w:pPr>
+              <w:rPr>
+                <w:color w:val="000000"/>
+              </w:rPr>
+            </w:pPr>
+            <w:r>
+              <w:rPr>
+                <w:i/>
+                <w:shd w:val="clear" w:color="auto" w:fill="FFFFFF"/>
+              </w:rPr>
+              <w:t>array[i</w:t>
+            </w:r>
+            <w:r>
+              <w:rPr>
+                <w:i/>
+                <w:shd w:val="clear" w:color="auto" w:fill="FFFFFF"/>
+              </w:rPr>
+              <w:t>][j] = ADC</w:t>
+            </w:r>
+            <w:r>
+              <w:rPr>
+                <w:i/>
+                <w:shd w:val="clear" w:color="auto" w:fill="FFFFFF"/>
+                <w:vertAlign w:val="subscript"/>
+              </w:rPr>
+              <w:t>j</w:t>
+            </w:r>
+            <w:r>
+              <w:rPr>
+                <w:i/>
+                <w:shd w:val="clear" w:color="auto" w:fill="FFFFFF"/>
+              </w:rPr>
+              <w:t xml:space="preserve"> value</w:t>
+            </w:r>
+          </w:p>
+        </w:tc>
+      </w:tr>
+      <w:tr>
+        <w:tc>
+          <w:tcPr>
+            <w:tcW w:w="473" w:type="dxa"/>
+          </w:tcPr>
+          <w:p>
+            <w:pPr>
+              <w:rPr>
+                <w:color w:val="000000"/>
+              </w:rPr>
+            </w:pPr>
+            <w:r>
+              <w:rPr>
+                <w:color w:val="000000"/>
+              </w:rPr>
+              <w:t>7:</w:t>
+            </w:r>
+          </w:p>
+        </w:tc>
+        <w:tc>
+          <w:tcPr>
+            <w:tcW w:w="326" w:type="dxa"/>
+          </w:tcPr>
+          <w:p>
+            <w:pPr>
+              <w:rPr>
+                <w:color w:val="000000"/>
+              </w:rPr>
+            </w:pPr>
+          </w:p>
+        </w:tc>
+        <w:tc>
+          <w:tcPr>
+            <w:tcW w:w="363" w:type="dxa"/>
+          </w:tcPr>
+          <w:p>
+            <w:pPr>
+              <w:rPr>
+                <w:color w:val="000000"/>
+              </w:rPr>
+            </w:pPr>
+          </w:p>
+        </w:tc>
+        <w:tc>
+          <w:tcPr>
+            <w:tcW w:w="278" w:type="dxa"/>
+          </w:tcPr>
+          <w:p>
+            <w:pPr>
+              <w:rPr>
+                <w:color w:val="000000"/>
+              </w:rPr>
+            </w:pPr>
+          </w:p>
+        </w:tc>
+        <w:tc>
+          <w:tcPr>
+            <w:tcW w:w="3097" w:type="dxa"/>
+            <w:gridSpan w:val="2"/>
+          </w:tcPr>
+          <w:p>
+            <w:pPr>
+              <w:rPr>
+                <w:color w:val="000000"/>
+              </w:rPr>
+            </w:pPr>
+            <w:r>
+              <w:rPr>
+                <w:b/>
+                <w:i/>
+                <w:shd w:val="clear" w:color="auto" w:fill="FFFFFF"/>
+              </w:rPr>
+              <w:t>end</w:t>
+            </w:r>
+            <w:r>
+              <w:rPr>
+                <w:i/>
+                <w:shd w:val="clear" w:color="auto" w:fill="FFFFFF"/>
+              </w:rPr>
+              <w:t xml:space="preserve"> for;</w:t>
+            </w:r>
+          </w:p>
+        </w:tc>
+      </w:tr>
+      <w:tr>
+        <w:tc>
+          <w:tcPr>
+            <w:tcW w:w="473" w:type="dxa"/>
+          </w:tcPr>
+          <w:p>
+            <w:pPr>
+              <w:rPr>
+                <w:color w:val="000000"/>
+              </w:rPr>
+            </w:pPr>
+            <w:r>
+              <w:rPr>
+                <w:color w:val="000000"/>
+              </w:rPr>
+              <w:t>8:</w:t>
+            </w:r>
+          </w:p>
+        </w:tc>
+        <w:tc>
+          <w:tcPr>
+            <w:tcW w:w="326" w:type="dxa"/>
+          </w:tcPr>
+          <w:p>
+            <w:pPr>
+              <w:rPr>
+                <w:color w:val="000000"/>
+              </w:rPr>
+            </w:pPr>
+          </w:p>
+        </w:tc>
+        <w:tc>
+          <w:tcPr>
+            <w:tcW w:w="363" w:type="dxa"/>
+          </w:tcPr>
+          <w:p>
+            <w:pPr>
+              <w:rPr>
+                <w:color w:val="000000"/>
+              </w:rPr>
+            </w:pPr>
+          </w:p>
+        </w:tc>
+        <w:tc>
+          <w:tcPr>
+            <w:tcW w:w="3375" w:type="dxa"/>
+            <w:gridSpan w:val="3"/>
+          </w:tcPr>
+          <w:p>
+            <w:pPr>
+              <w:rPr>
+                <w:b/>
+                <w:i/>
+                <w:shd w:val="clear" w:color="auto" w:fill="FFFFFF"/>
+              </w:rPr>
+            </w:pPr>
+            <w:r>
+              <w:rPr>
+                <w:i/>
+                <w:shd w:val="clear" w:color="auto" w:fill="FFFFFF"/>
+              </w:rPr>
+              <w:t>shift 0 into shift register</w:t>
+            </w:r>
+          </w:p>
+        </w:tc>
+      </w:tr>
+      <w:tr>
+        <w:tc>
+          <w:tcPr>
+            <w:tcW w:w="473" w:type="dxa"/>
+          </w:tcPr>
+          <w:p>
+            <w:pPr>
+              <w:rPr>
+                <w:color w:val="000000"/>
+              </w:rPr>
+            </w:pPr>
+            <w:r>
+              <w:rPr>
+                <w:color w:val="000000"/>
+              </w:rPr>
+              <w:t>9:</w:t>
+            </w:r>
+          </w:p>
+        </w:tc>
+        <w:tc>
+          <w:tcPr>
+            <w:tcW w:w="326" w:type="dxa"/>
+          </w:tcPr>
+          <w:p>
+            <w:pPr>
+              <w:rPr>
+                <w:color w:val="000000"/>
+              </w:rPr>
+            </w:pPr>
+          </w:p>
+        </w:tc>
+        <w:tc>
+          <w:tcPr>
+            <w:tcW w:w="3738" w:type="dxa"/>
+            <w:gridSpan w:val="4"/>
+          </w:tcPr>
+          <w:p>
+            <w:pPr>
+              <w:rPr>
+                <w:i/>
+                <w:shd w:val="clear" w:color="auto" w:fill="FFFFFF"/>
+              </w:rPr>
+            </w:pPr>
+            <w:r>
+              <w:rPr>
+                <w:b/>
+                <w:i/>
+                <w:shd w:val="clear" w:color="auto" w:fill="FFFFFF"/>
+              </w:rPr>
+              <w:t>end for</w:t>
+            </w:r>
+            <w:r>
+              <w:rPr>
+                <w:i/>
+                <w:shd w:val="clear" w:color="auto" w:fill="FFFFFF"/>
+              </w:rPr>
+              <w:t>;</w:t>
+            </w:r>
+          </w:p>
+        </w:tc>
+      </w:tr>
+      <w:tr>
+        <w:tc>
+          <w:tcPr>
+            <w:tcW w:w="473" w:type="dxa"/>
+            <w:tcBorders>
+              <w:bottom w:val="single" w:sz="12" w:space="0" w:color="auto"/>
+            </w:tcBorders>
+          </w:tcPr>
+          <w:p>
+            <w:pPr>
+              <w:rPr>
+                <w:color w:val="000000"/>
+              </w:rPr>
+            </w:pPr>
+            <w:r>
+              <w:rPr>
+                <w:color w:val="000000"/>
+              </w:rPr>
+              <w:t>10:</w:t>
+            </w:r>
+          </w:p>
+        </w:tc>
+        <w:tc>
+          <w:tcPr>
+            <w:tcW w:w="4064" w:type="dxa"/>
+            <w:gridSpan w:val="5"/>
+            <w:tcBorders>
+              <w:bottom w:val="single" w:sz="12" w:space="0" w:color="auto"/>
+            </w:tcBorders>
+          </w:tcPr>
+          <w:p>
+            <w:pPr>
+              <w:pStyle w:val="NoSpacing"/>
+              <w:jc w:val="left"/>
+              <w:rPr>
+                <w:i/>
+              </w:rPr>
+            </w:pPr>
+            <w:r>
+              <w:rPr>
+                <w:b/>
+                <w:i/>
+                <w:shd w:val="clear" w:color="auto" w:fill="FFFFFF"/>
+              </w:rPr>
+              <w:t>end procedure</w:t>
+            </w:r>
+            <w:r>
+              <w:rPr>
+                <w:i/>
+                <w:shd w:val="clear" w:color="auto" w:fill="FFFFFF"/>
+              </w:rPr>
+              <w:t>;</w:t>
+            </w:r>
+          </w:p>
+        </w:tc>
+      </w:tr>
+    </w:tbl>
+    <w:p>
+      <w:pPr>
+        <w:ind w:firstLine="709"/>
         <w:rPr>
           <w:color w:val="000000"/>
         </w:rPr>
+      </w:pPr>
+    </w:p>
+    <w:p>
+      <w:pPr>
+        <w:ind w:firstLine="709"/>
+        <w:rPr>
+          <w:color w:val="000000"/>
+        </w:rPr>
+      </w:pPr>
+    </w:p>
+    <w:p>
+      <w:pPr>
+        <w:ind w:firstLine="709"/>
+        <w:rPr>
+          <w:color w:val="000000"/>
+        </w:rPr>
+      </w:pPr>
+      <w:r>
+        <w:rPr>
+          <w:color w:val="000000"/>
+        </w:rPr>
+        <w:t xml:space="preserve">We considered the option of using a multiplexer chip thus reducing the number of IOs required but </w:t>
+      </w:r>
+      <w:r>
+        <w:rPr>
+          <w:color w:val="000000"/>
+        </w:rPr>
         <w:t xml:space="preserve">multiplexers with 16 or more outputs per IC </w:t>
       </w:r>
       <w:r>
@@ -8327,13 +9671,7 @@
         <w:rPr>
           <w:color w:val="000000"/>
         </w:rPr>
-        <w:t xml:space="preserve">shift registers in a daisy-chain configuration, which essentially creates a single large shift register while using the same common </w:t>
-      </w:r>
-      <w:r>
-        <w:rPr>
-          <w:color w:val="000000"/>
-        </w:rPr>
-        <w:t xml:space="preserve">control signals for each chip. </w:t>
+        <w:t xml:space="preserve">shift registers in a daisy-chain configuration, which essentially creates a single large shift register while using the same common control signals for each chip. </w:t>
       </w:r>
       <w:r>
         <w:rPr>
@@ -8591,225 +9929,6 @@
       </w:pPr>
       <w:r>
         <w:rPr>
-          <w:noProof/>
-          <w:szCs w:val="18"/>
-        </w:rPr>
-        <mc:AlternateContent>
-          <mc:Choice Requires="wps">
-            <w:drawing>
-              <wp:anchor distT="45720" distB="45720" distL="114300" distR="114300" simplePos="0" relativeHeight="251656192" behindDoc="0" locked="0" layoutInCell="1" allowOverlap="1" wp14:anchorId="32CD135D" wp14:editId="76F979BE">
-                <wp:simplePos x="0" y="0"/>
-                <wp:positionH relativeFrom="column">
-                  <wp:align>left</wp:align>
-                </wp:positionH>
-                <wp:positionV relativeFrom="page">
-                  <wp:posOffset>7694930</wp:posOffset>
-                </wp:positionV>
-                <wp:extent cx="2860675" cy="1631950"/>
-                <wp:effectExtent l="0" t="0" r="0" b="6350"/>
-                <wp:wrapSquare wrapText="bothSides"/>
-                <wp:docPr id="14" name="Text Box 2"/>
-                <wp:cNvGraphicFramePr>
-                  <a:graphicFrameLocks xmlns:a="http://schemas.openxmlformats.org/drawingml/2006/main"/>
-                </wp:cNvGraphicFramePr>
-                <a:graphic xmlns:a="http://schemas.openxmlformats.org/drawingml/2006/main">
-                  <a:graphicData uri="http://schemas.microsoft.com/office/word/2010/wordprocessingShape">
-                    <wps:wsp>
-                      <wps:cNvSpPr txBox="1">
-                        <a:spLocks noChangeArrowheads="1"/>
-                      </wps:cNvSpPr>
-                      <wps:spPr bwMode="auto">
-                        <a:xfrm>
-                          <a:off x="0" y="0"/>
-                          <a:ext cx="2860675" cy="1631950"/>
-                        </a:xfrm>
-                        <a:prstGeom prst="rect">
-                          <a:avLst/>
-                        </a:prstGeom>
-                        <a:solidFill>
-                          <a:srgbClr val="FFFFFF"/>
-                        </a:solidFill>
-                        <a:ln w="9525">
-                          <a:noFill/>
-                          <a:miter lim="800000"/>
-                          <a:headEnd/>
-                          <a:tailEnd/>
-                        </a:ln>
-                      </wps:spPr>
-                      <wps:txbx>
-                        <w:txbxContent>
-                          <w:p>
-                            <w:r>
-                              <w:rPr>
-                                <w:noProof/>
-                              </w:rPr>
-                              <w:drawing>
-                                <wp:inline distT="0" distB="0" distL="0" distR="0" wp14:anchorId="5C46245D" wp14:editId="315D6394">
-                                  <wp:extent cx="2729754" cy="1373797"/>
-                                  <wp:effectExtent l="0" t="0" r="0" b="0"/>
-                                  <wp:docPr id="17" name="Picture 17"/>
-                                  <wp:cNvGraphicFramePr>
-                                    <a:graphicFrameLocks xmlns:a="http://schemas.openxmlformats.org/drawingml/2006/main" noChangeAspect="1"/>
-                                  </wp:cNvGraphicFramePr>
-                                  <a:graphic xmlns:a="http://schemas.openxmlformats.org/drawingml/2006/main">
-                                    <a:graphicData uri="http://schemas.openxmlformats.org/drawingml/2006/picture">
-                                      <pic:pic xmlns:pic="http://schemas.openxmlformats.org/drawingml/2006/picture">
-                                        <pic:nvPicPr>
-                                          <pic:cNvPr id="0" name="Picture 7"/>
-                                          <pic:cNvPicPr>
-                                            <a:picLocks noChangeAspect="1" noChangeArrowheads="1"/>
-                                          </pic:cNvPicPr>
-                                        </pic:nvPicPr>
-                                        <pic:blipFill>
-                                          <a:blip r:embed="rId14">
-                                            <a:extLst>
-                                              <a:ext uri="{28A0092B-C50C-407E-A947-70E740481C1C}">
-                                                <a14:useLocalDpi xmlns:a14="http://schemas.microsoft.com/office/drawing/2010/main" val="0"/>
-                                              </a:ext>
-                                            </a:extLst>
-                                          </a:blip>
-                                          <a:srcRect/>
-                                          <a:stretch>
-                                            <a:fillRect/>
-                                          </a:stretch>
-                                        </pic:blipFill>
-                                        <pic:spPr bwMode="auto">
-                                          <a:xfrm>
-                                            <a:off x="0" y="0"/>
-                                            <a:ext cx="2746470" cy="1382210"/>
-                                          </a:xfrm>
-                                          <a:prstGeom prst="rect">
-                                            <a:avLst/>
-                                          </a:prstGeom>
-                                          <a:noFill/>
-                                          <a:ln>
-                                            <a:noFill/>
-                                          </a:ln>
-                                        </pic:spPr>
-                                      </pic:pic>
-                                    </a:graphicData>
-                                  </a:graphic>
-                                </wp:inline>
-                              </w:drawing>
-                            </w:r>
-                          </w:p>
-                          <w:p>
-                            <w:pPr>
-                              <w:jc w:val="center"/>
-                              <w:rPr>
-                                <w:i/>
-                              </w:rPr>
-                            </w:pPr>
-                            <w:r>
-                              <w:rPr>
-                                <w:i/>
-                                <w:szCs w:val="18"/>
-                              </w:rPr>
-                              <w:t>Figure 8: Bread boarding and PCB</w:t>
-                            </w:r>
-                          </w:p>
-                        </w:txbxContent>
-                      </wps:txbx>
-                      <wps:bodyPr rot="0" vert="horz" wrap="square" lIns="91440" tIns="45720" rIns="91440" bIns="45720" anchor="t" anchorCtr="0">
-                        <a:noAutofit/>
-                      </wps:bodyPr>
-                    </wps:wsp>
-                  </a:graphicData>
-                </a:graphic>
-                <wp14:sizeRelH relativeFrom="margin">
-                  <wp14:pctWidth>0</wp14:pctWidth>
-                </wp14:sizeRelH>
-                <wp14:sizeRelV relativeFrom="margin">
-                  <wp14:pctHeight>0</wp14:pctHeight>
-                </wp14:sizeRelV>
-              </wp:anchor>
-            </w:drawing>
-          </mc:Choice>
-          <mc:Fallback>
-            <w:pict>
-              <v:shape w14:anchorId="32CD135D" id="_x0000_s1031" type="#_x0000_t202" style="position:absolute;left:0;text-align:left;margin-left:0;margin-top:605.9pt;width:225.25pt;height:128.5pt;z-index:251656192;visibility:visible;mso-wrap-style:square;mso-width-percent:0;mso-height-percent:0;mso-wrap-distance-left:9pt;mso-wrap-distance-top:3.6pt;mso-wrap-distance-right:9pt;mso-wrap-distance-bottom:3.6pt;mso-position-horizontal:left;mso-position-horizontal-relative:text;mso-position-vertical:absolute;mso-position-vertical-relative:page;mso-width-percent:0;mso-height-percent:0;mso-width-relative:margin;mso-height-relative:margin;v-text-anchor:top" o:gfxdata="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" stroked="f">
-                <v:textbox>
-                  <w:txbxContent>
-                    <w:p>
-                      <w:r>
-                        <w:rPr>
-                          <w:noProof/>
-                        </w:rPr>
-                        <w:drawing>
-                          <wp:inline distT="0" distB="0" distL="0" distR="0" wp14:anchorId="5C46245D" wp14:editId="315D6394">
-                            <wp:extent cx="2729754" cy="1373797"/>
-                            <wp:effectExtent l="0" t="0" r="0" b="0"/>
-                            <wp:docPr id="17" name="Picture 17"/>
-                            <wp:cNvGraphicFramePr>
-                              <a:graphicFrameLocks xmlns:a="http://schemas.openxmlformats.org/drawingml/2006/main" noChangeAspect="1"/>
-                            </wp:cNvGraphicFramePr>
-                            <a:graphic xmlns:a="http://schemas.openxmlformats.org/drawingml/2006/main">
-                              <a:graphicData uri="http://schemas.openxmlformats.org/drawingml/2006/picture">
-                                <pic:pic xmlns:pic="http://schemas.openxmlformats.org/drawingml/2006/picture">
-                                  <pic:nvPicPr>
-                                    <pic:cNvPr id="0" name="Picture 7"/>
-                                    <pic:cNvPicPr>
-                                      <a:picLocks noChangeAspect="1" noChangeArrowheads="1"/>
-                                    </pic:cNvPicPr>
-                                  </pic:nvPicPr>
-                                  <pic:blipFill>
-                                    <a:blip r:embed="rId14">
-                                      <a:extLst>
-                                        <a:ext uri="{28A0092B-C50C-407E-A947-70E740481C1C}">
-                                          <a14:useLocalDpi xmlns:a14="http://schemas.microsoft.com/office/drawing/2010/main" val="0"/>
-                                        </a:ext>
-                                      </a:extLst>
-                                    </a:blip>
-                                    <a:srcRect/>
-                                    <a:stretch>
-                                      <a:fillRect/>
-                                    </a:stretch>
-                                  </pic:blipFill>
-                                  <pic:spPr bwMode="auto">
-                                    <a:xfrm>
-                                      <a:off x="0" y="0"/>
-                                      <a:ext cx="2746470" cy="1382210"/>
-                                    </a:xfrm>
-                                    <a:prstGeom prst="rect">
-                                      <a:avLst/>
-                                    </a:prstGeom>
-                                    <a:noFill/>
-                                    <a:ln>
-                                      <a:noFill/>
-                                    </a:ln>
-                                  </pic:spPr>
-                                </pic:pic>
-                              </a:graphicData>
-                            </a:graphic>
-                          </wp:inline>
-                        </w:drawing>
-                      </w:r>
-                    </w:p>
-                    <w:p>
-                      <w:pPr>
-                        <w:jc w:val="center"/>
-                        <w:rPr>
-                          <w:i/>
-                        </w:rPr>
-                      </w:pPr>
-                      <w:r>
-                        <w:rPr>
-                          <w:i/>
-                          <w:szCs w:val="18"/>
-                        </w:rPr>
-                        <w:t>Figure 8: Bread boarding and PCB</w:t>
-                      </w:r>
-                    </w:p>
-                  </w:txbxContent>
-                </v:textbox>
-                <w10:wrap type="square" anchory="page"/>
-              </v:shape>
-            </w:pict>
-          </mc:Fallback>
-        </mc:AlternateContent>
-      </w:r>
-      <w:r>
-        <w:rPr>
           <w:szCs w:val="18"/>
         </w:rPr>
         <w:t xml:space="preserve">The final completed PCB </w:t>
@@ -8918,6 +10037,7 @@
           <w:noProof/>
           <w:szCs w:val="18"/>
         </w:rPr>
+        <w:lastRenderedPageBreak/>
         <w:t>sleep</w:t>
       </w:r>
       <w:r>
@@ -8960,7 +10080,6 @@
         <w:t xml:space="preserve">. The two plastic layers have been placed together to form a grid of sensors. </w:t>
       </w:r>
       <w:r>
-        <w:lastRenderedPageBreak/>
         <w:t xml:space="preserve">Diodes </w:t>
       </w:r>
       <w:r>
@@ -8984,6 +10103,7 @@
       <w:r>
         <w:rPr>
           <w:noProof/>
+          <w:lang w:val="en-NZ" w:eastAsia="en-NZ"/>
         </w:rPr>
         <mc:AlternateContent>
           <mc:Choice Requires="wps">
@@ -9033,6 +10153,7 @@
                             <w:r>
                               <w:rPr>
                                 <w:noProof/>
+                                <w:lang w:val="en-NZ" w:eastAsia="en-NZ"/>
                               </w:rPr>
                               <w:drawing>
                                 <wp:inline distT="0" distB="0" distL="0" distR="0" wp14:anchorId="628E53F9" wp14:editId="670FA160">
@@ -9052,7 +10173,7 @@
                                           </pic:cNvPicPr>
                                         </pic:nvPicPr>
                                         <pic:blipFill>
-                                          <a:blip r:embed="rId15">
+                                          <a:blip r:embed="rId14">
                                             <a:extLst>
                                               <a:ext uri="{28A0092B-C50C-407E-A947-70E740481C1C}">
                                                 <a14:useLocalDpi xmlns:a14="http://schemas.microsoft.com/office/drawing/2010/main" val="0"/>
@@ -9140,13 +10261,14 @@
           </mc:Choice>
           <mc:Fallback>
             <w:pict>
-              <v:shape w14:anchorId="2B42E767" id="_x0000_s1032" type="#_x0000_t202" style="position:absolute;left:0;text-align:left;margin-left:173.6pt;margin-top:58.2pt;width:224.8pt;height:110.6pt;z-index:251672576;visibility:visible;mso-wrap-style:square;mso-width-percent:0;mso-height-percent:200;mso-wrap-distance-left:9pt;mso-wrap-distance-top:3.6pt;mso-wrap-distance-right:9pt;mso-wrap-distance-bottom:3.6pt;mso-position-horizontal:right;mso-position-horizontal-relative:margin;mso-position-vertical:absolute;mso-position-vertical-relative:text;mso-width-percent:0;mso-height-percent:200;mso-width-relative:margin;mso-height-relative:margin;v-text-anchor:top" o:gfxdata="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" stroked="f">
+              <v:shape w14:anchorId="2B42E767" id="_x0000_s1031" type="#_x0000_t202" style="position:absolute;left:0;text-align:left;margin-left:173.6pt;margin-top:58.2pt;width:224.8pt;height:110.6pt;z-index:251672576;visibility:visible;mso-wrap-style:square;mso-width-percent:0;mso-height-percent:200;mso-wrap-distance-left:9pt;mso-wrap-distance-top:3.6pt;mso-wrap-distance-right:9pt;mso-wrap-distance-bottom:3.6pt;mso-position-horizontal:right;mso-position-horizontal-relative:margin;mso-position-vertical:absolute;mso-position-vertical-relative:text;mso-width-percent:0;mso-height-percent:200;mso-width-relative:margin;mso-height-relative:margin;v-text-anchor:top" o:gfxdata="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" stroked="f">
                 <v:textbox style="mso-fit-shape-to-text:t">
                   <w:txbxContent>
                     <w:p>
                       <w:r>
                         <w:rPr>
                           <w:noProof/>
+                          <w:lang w:val="en-NZ" w:eastAsia="en-NZ"/>
                         </w:rPr>
                         <w:drawing>
                           <wp:inline distT="0" distB="0" distL="0" distR="0" wp14:anchorId="628E53F9" wp14:editId="670FA160">
@@ -9166,7 +10288,7 @@
                                     </pic:cNvPicPr>
                                   </pic:nvPicPr>
                                   <pic:blipFill>
-                                    <a:blip r:embed="rId15">
+                                    <a:blip r:embed="rId14">
                                       <a:extLst>
                                         <a:ext uri="{28A0092B-C50C-407E-A947-70E740481C1C}">
                                           <a14:useLocalDpi xmlns:a14="http://schemas.microsoft.com/office/drawing/2010/main" val="0"/>
@@ -9380,11 +10502,234 @@
       <w:r>
         <w:rPr>
           <w:noProof/>
+          <w:szCs w:val="18"/>
+          <w:lang w:val="en-NZ" w:eastAsia="en-NZ"/>
         </w:rPr>
         <mc:AlternateContent>
           <mc:Choice Requires="wps">
             <w:drawing>
-              <wp:anchor distT="45720" distB="45720" distL="114300" distR="114300" simplePos="0" relativeHeight="251670528" behindDoc="0" locked="0" layoutInCell="1" allowOverlap="1" wp14:anchorId="2934CD96" wp14:editId="2E68741E">
+              <wp:anchor distT="45720" distB="45720" distL="114300" distR="114300" simplePos="0" relativeHeight="251656192" behindDoc="0" locked="0" layoutInCell="1" allowOverlap="1" wp14:anchorId="32CD135D" wp14:editId="47D9ED73">
+                <wp:simplePos x="0" y="0"/>
+                <wp:positionH relativeFrom="column">
+                  <wp:posOffset>3161903</wp:posOffset>
+                </wp:positionH>
+                <wp:positionV relativeFrom="page">
+                  <wp:posOffset>6578577</wp:posOffset>
+                </wp:positionV>
+                <wp:extent cx="2860675" cy="1631950"/>
+                <wp:effectExtent l="0" t="0" r="0" b="6350"/>
+                <wp:wrapSquare wrapText="bothSides"/>
+                <wp:docPr id="14" name="Text Box 2"/>
+                <wp:cNvGraphicFramePr>
+                  <a:graphicFrameLocks xmlns:a="http://schemas.openxmlformats.org/drawingml/2006/main"/>
+                </wp:cNvGraphicFramePr>
+                <a:graphic xmlns:a="http://schemas.openxmlformats.org/drawingml/2006/main">
+                  <a:graphicData uri="http://schemas.microsoft.com/office/word/2010/wordprocessingShape">
+                    <wps:wsp>
+                      <wps:cNvSpPr txBox="1">
+                        <a:spLocks noChangeArrowheads="1"/>
+                      </wps:cNvSpPr>
+                      <wps:spPr bwMode="auto">
+                        <a:xfrm>
+                          <a:off x="0" y="0"/>
+                          <a:ext cx="2860675" cy="1631950"/>
+                        </a:xfrm>
+                        <a:prstGeom prst="rect">
+                          <a:avLst/>
+                        </a:prstGeom>
+                        <a:solidFill>
+                          <a:srgbClr val="FFFFFF"/>
+                        </a:solidFill>
+                        <a:ln w="9525">
+                          <a:noFill/>
+                          <a:miter lim="800000"/>
+                          <a:headEnd/>
+                          <a:tailEnd/>
+                        </a:ln>
+                      </wps:spPr>
+                      <wps:txbx>
+                        <w:txbxContent>
+                          <w:p>
+                            <w:r>
+                              <w:rPr>
+                                <w:noProof/>
+                                <w:lang w:val="en-NZ" w:eastAsia="en-NZ"/>
+                              </w:rPr>
+                              <w:drawing>
+                                <wp:inline distT="0" distB="0" distL="0" distR="0" wp14:anchorId="5C46245D" wp14:editId="315D6394">
+                                  <wp:extent cx="2729754" cy="1373797"/>
+                                  <wp:effectExtent l="0" t="0" r="0" b="0"/>
+                                  <wp:docPr id="17" name="Picture 17"/>
+                                  <wp:cNvGraphicFramePr>
+                                    <a:graphicFrameLocks xmlns:a="http://schemas.openxmlformats.org/drawingml/2006/main" noChangeAspect="1"/>
+                                  </wp:cNvGraphicFramePr>
+                                  <a:graphic xmlns:a="http://schemas.openxmlformats.org/drawingml/2006/main">
+                                    <a:graphicData uri="http://schemas.openxmlformats.org/drawingml/2006/picture">
+                                      <pic:pic xmlns:pic="http://schemas.openxmlformats.org/drawingml/2006/picture">
+                                        <pic:nvPicPr>
+                                          <pic:cNvPr id="0" name="Picture 7"/>
+                                          <pic:cNvPicPr>
+                                            <a:picLocks noChangeAspect="1" noChangeArrowheads="1"/>
+                                          </pic:cNvPicPr>
+                                        </pic:nvPicPr>
+                                        <pic:blipFill>
+                                          <a:blip r:embed="rId15">
+                                            <a:extLst>
+                                              <a:ext uri="{28A0092B-C50C-407E-A947-70E740481C1C}">
+                                                <a14:useLocalDpi xmlns:a14="http://schemas.microsoft.com/office/drawing/2010/main" val="0"/>
+                                              </a:ext>
+                                            </a:extLst>
+                                          </a:blip>
+                                          <a:srcRect/>
+                                          <a:stretch>
+                                            <a:fillRect/>
+                                          </a:stretch>
+                                        </pic:blipFill>
+                                        <pic:spPr bwMode="auto">
+                                          <a:xfrm>
+                                            <a:off x="0" y="0"/>
+                                            <a:ext cx="2746470" cy="1382210"/>
+                                          </a:xfrm>
+                                          <a:prstGeom prst="rect">
+                                            <a:avLst/>
+                                          </a:prstGeom>
+                                          <a:noFill/>
+                                          <a:ln>
+                                            <a:noFill/>
+                                          </a:ln>
+                                        </pic:spPr>
+                                      </pic:pic>
+                                    </a:graphicData>
+                                  </a:graphic>
+                                </wp:inline>
+                              </w:drawing>
+                            </w:r>
+                          </w:p>
+                          <w:p>
+                            <w:pPr>
+                              <w:jc w:val="center"/>
+                              <w:rPr>
+                                <w:i/>
+                              </w:rPr>
+                            </w:pPr>
+                            <w:r>
+                              <w:rPr>
+                                <w:i/>
+                                <w:szCs w:val="18"/>
+                              </w:rPr>
+                              <w:t>Figure 8: Bread boarding and PCB</w:t>
+                            </w:r>
+                          </w:p>
+                        </w:txbxContent>
+                      </wps:txbx>
+                      <wps:bodyPr rot="0" vert="horz" wrap="square" lIns="91440" tIns="45720" rIns="91440" bIns="45720" anchor="t" anchorCtr="0">
+                        <a:noAutofit/>
+                      </wps:bodyPr>
+                    </wps:wsp>
+                  </a:graphicData>
+                </a:graphic>
+                <wp14:sizeRelH relativeFrom="margin">
+                  <wp14:pctWidth>0</wp14:pctWidth>
+                </wp14:sizeRelH>
+                <wp14:sizeRelV relativeFrom="margin">
+                  <wp14:pctHeight>0</wp14:pctHeight>
+                </wp14:sizeRelV>
+              </wp:anchor>
+            </w:drawing>
+          </mc:Choice>
+          <mc:Fallback>
+            <w:pict>
+              <v:shape w14:anchorId="32CD135D" id="_x0000_s1032" type="#_x0000_t202" style="position:absolute;left:0;text-align:left;margin-left:248.95pt;margin-top:518pt;width:225.25pt;height:128.5pt;z-index:251656192;visibility:visible;mso-wrap-style:square;mso-width-percent:0;mso-height-percent:0;mso-wrap-distance-left:9pt;mso-wrap-distance-top:3.6pt;mso-wrap-distance-right:9pt;mso-wrap-distance-bottom:3.6pt;mso-position-horizontal:absolute;mso-position-horizontal-relative:text;mso-position-vertical:absolute;mso-position-vertical-relative:page;mso-width-percent:0;mso-height-percent:0;mso-width-relative:margin;mso-height-relative:margin;v-text-anchor:top" o:gfxdata="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" stroked="f">
+                <v:textbox>
+                  <w:txbxContent>
+                    <w:p>
+                      <w:r>
+                        <w:rPr>
+                          <w:noProof/>
+                          <w:lang w:val="en-NZ" w:eastAsia="en-NZ"/>
+                        </w:rPr>
+                        <w:drawing>
+                          <wp:inline distT="0" distB="0" distL="0" distR="0" wp14:anchorId="5C46245D" wp14:editId="315D6394">
+                            <wp:extent cx="2729754" cy="1373797"/>
+                            <wp:effectExtent l="0" t="0" r="0" b="0"/>
+                            <wp:docPr id="17" name="Picture 17"/>
+                            <wp:cNvGraphicFramePr>
+                              <a:graphicFrameLocks xmlns:a="http://schemas.openxmlformats.org/drawingml/2006/main" noChangeAspect="1"/>
+                            </wp:cNvGraphicFramePr>
+                            <a:graphic xmlns:a="http://schemas.openxmlformats.org/drawingml/2006/main">
+                              <a:graphicData uri="http://schemas.openxmlformats.org/drawingml/2006/picture">
+                                <pic:pic xmlns:pic="http://schemas.openxmlformats.org/drawingml/2006/picture">
+                                  <pic:nvPicPr>
+                                    <pic:cNvPr id="0" name="Picture 7"/>
+                                    <pic:cNvPicPr>
+                                      <a:picLocks noChangeAspect="1" noChangeArrowheads="1"/>
+                                    </pic:cNvPicPr>
+                                  </pic:nvPicPr>
+                                  <pic:blipFill>
+                                    <a:blip r:embed="rId15">
+                                      <a:extLst>
+                                        <a:ext uri="{28A0092B-C50C-407E-A947-70E740481C1C}">
+                                          <a14:useLocalDpi xmlns:a14="http://schemas.microsoft.com/office/drawing/2010/main" val="0"/>
+                                        </a:ext>
+                                      </a:extLst>
+                                    </a:blip>
+                                    <a:srcRect/>
+                                    <a:stretch>
+                                      <a:fillRect/>
+                                    </a:stretch>
+                                  </pic:blipFill>
+                                  <pic:spPr bwMode="auto">
+                                    <a:xfrm>
+                                      <a:off x="0" y="0"/>
+                                      <a:ext cx="2746470" cy="1382210"/>
+                                    </a:xfrm>
+                                    <a:prstGeom prst="rect">
+                                      <a:avLst/>
+                                    </a:prstGeom>
+                                    <a:noFill/>
+                                    <a:ln>
+                                      <a:noFill/>
+                                    </a:ln>
+                                  </pic:spPr>
+                                </pic:pic>
+                              </a:graphicData>
+                            </a:graphic>
+                          </wp:inline>
+                        </w:drawing>
+                      </w:r>
+                    </w:p>
+                    <w:p>
+                      <w:pPr>
+                        <w:jc w:val="center"/>
+                        <w:rPr>
+                          <w:i/>
+                        </w:rPr>
+                      </w:pPr>
+                      <w:r>
+                        <w:rPr>
+                          <w:i/>
+                          <w:szCs w:val="18"/>
+                        </w:rPr>
+                        <w:t>Figure 8: Bread boarding and PCB</w:t>
+                      </w:r>
+                    </w:p>
+                  </w:txbxContent>
+                </v:textbox>
+                <w10:wrap type="square" anchory="page"/>
+              </v:shape>
+            </w:pict>
+          </mc:Fallback>
+        </mc:AlternateContent>
+      </w:r>
+      <w:r>
+        <w:rPr>
+          <w:noProof/>
+          <w:lang w:val="en-NZ" w:eastAsia="en-NZ"/>
+        </w:rPr>
+        <mc:AlternateContent>
+          <mc:Choice Requires="wps">
+            <w:drawing>
+              <wp:anchor distT="45720" distB="45720" distL="114300" distR="114300" simplePos="0" relativeHeight="251670528" behindDoc="0" locked="0" layoutInCell="1" allowOverlap="1" wp14:anchorId="2934CD96" wp14:editId="41D942B0">
                 <wp:simplePos x="0" y="0"/>
                 <wp:positionH relativeFrom="margin">
                   <wp:posOffset>13440</wp:posOffset>
@@ -9429,6 +10774,7 @@
                             <w:r>
                               <w:rPr>
                                 <w:noProof/>
+                                <w:lang w:val="en-NZ" w:eastAsia="en-NZ"/>
                               </w:rPr>
                               <w:drawing>
                                 <wp:inline distT="0" distB="0" distL="0" distR="0" wp14:anchorId="02D8EBB8" wp14:editId="129605A0">
@@ -9472,7 +10818,7 @@
                                           </a:ln>
                                           <a:extLst>
                                             <a:ext uri="{53640926-AAD7-44d8-BBD7-CCE9431645EC}">
-                                              <a14:shadowObscured xmlns:cx2="http://schemas.microsoft.com/office/drawing/2015/10/21/chartex" xmlns:cx3="http://schemas.microsoft.com/office/drawing/2016/5/9/chartex" xmlns:cx4="http://schemas.microsoft.com/office/drawing/2016/5/10/chartex" xmlns:cx5="http://schemas.microsoft.com/office/drawing/2016/5/11/chartex" xmlns:cx6="http://schemas.microsoft.com/office/drawing/2016/5/12/chartex" xmlns:cx7="http://schemas.microsoft.com/office/drawing/2016/5/13/chartex" xmlns:cx8="http://schemas.microsoft.com/office/drawing/2016/5/14/chartex" xmlns:aink="http://schemas.microsoft.com/office/drawing/2016/ink" xmlns:am3d="http://schemas.microsoft.com/office/drawing/2017/model3d" xmlns:w16cid="http://schemas.microsoft.com/office/word/2016/wordml/cid" xmlns:a14="http://schemas.microsoft.com/office/drawing/2010/main" xmlns:w="http://schemas.openxmlformats.org/wordprocessingml/2006/main" xmlns:w10="urn:schemas-microsoft-com:office:word" xmlns:v="urn:schemas-microsoft-com:vml" xmlns:o="urn:schemas-microsoft-com:office:office" xmlns:mv="urn:schemas-microsoft-com:mac:vml" xmlns:mo="http://schemas.microsoft.com/office/mac/office/2008/main" xmlns="" xmlns:arto="http://schemas.microsoft.com/office/word/2006/arto"/>
+                                              <a14:shadowObscured xmlns:arto="http://schemas.microsoft.com/office/word/2006/arto" xmlns="" xmlns:mo="http://schemas.microsoft.com/office/mac/office/2008/main" xmlns:mv="urn:schemas-microsoft-com:mac:vml" xmlns:o="urn:schemas-microsoft-com:office:office" xmlns:v="urn:schemas-microsoft-com:vml" xmlns:w10="urn:schemas-microsoft-com:office:word" xmlns:w="http://schemas.openxmlformats.org/wordprocessingml/2006/main" xmlns:a14="http://schemas.microsoft.com/office/drawing/2010/main" xmlns:w16cid="http://schemas.microsoft.com/office/word/2016/wordml/cid" xmlns:am3d="http://schemas.microsoft.com/office/drawing/2017/model3d" xmlns:aink="http://schemas.microsoft.com/office/drawing/2016/ink" xmlns:cx8="http://schemas.microsoft.com/office/drawing/2016/5/14/chartex" xmlns:cx7="http://schemas.microsoft.com/office/drawing/2016/5/13/chartex" xmlns:cx6="http://schemas.microsoft.com/office/drawing/2016/5/12/chartex" xmlns:cx5="http://schemas.microsoft.com/office/drawing/2016/5/11/chartex" xmlns:cx4="http://schemas.microsoft.com/office/drawing/2016/5/10/chartex" xmlns:cx3="http://schemas.microsoft.com/office/drawing/2016/5/9/chartex" xmlns:cx2="http://schemas.microsoft.com/office/drawing/2015/10/21/chartex" xmlns:w16se="http://schemas.microsoft.com/office/word/2015/wordml/symex" xmlns:cx1="http://schemas.microsoft.com/office/drawing/2015/9/8/chartex" xmlns:cx="http://schemas.microsoft.com/office/drawing/2014/chartex"/>
                                             </a:ext>
                                           </a:extLst>
                                         </pic:spPr>
@@ -9532,6 +10878,7 @@
                       <w:r>
                         <w:rPr>
                           <w:noProof/>
+                          <w:lang w:val="en-NZ" w:eastAsia="en-NZ"/>
                         </w:rPr>
                         <w:drawing>
                           <wp:inline distT="0" distB="0" distL="0" distR="0" wp14:anchorId="02D8EBB8" wp14:editId="129605A0">
@@ -9575,7 +10922,7 @@
                                     </a:ln>
                                     <a:extLst>
                                       <a:ext uri="{53640926-AAD7-44d8-BBD7-CCE9431645EC}">
-                                        <a14:shadowObscured xmlns:cx2="http://schemas.microsoft.com/office/drawing/2015/10/21/chartex" xmlns:cx3="http://schemas.microsoft.com/office/drawing/2016/5/9/chartex" xmlns:cx4="http://schemas.microsoft.com/office/drawing/2016/5/10/chartex" xmlns:cx5="http://schemas.microsoft.com/office/drawing/2016/5/11/chartex" xmlns:cx6="http://schemas.microsoft.com/office/drawing/2016/5/12/chartex" xmlns:cx7="http://schemas.microsoft.com/office/drawing/2016/5/13/chartex" xmlns:cx8="http://schemas.microsoft.com/office/drawing/2016/5/14/chartex" xmlns:aink="http://schemas.microsoft.com/office/drawing/2016/ink" xmlns:am3d="http://schemas.microsoft.com/office/drawing/2017/model3d" xmlns:w16cid="http://schemas.microsoft.com/office/word/2016/wordml/cid" xmlns:a14="http://schemas.microsoft.com/office/drawing/2010/main" xmlns:w="http://schemas.openxmlformats.org/wordprocessingml/2006/main" xmlns:w10="urn:schemas-microsoft-com:office:word" xmlns:v="urn:schemas-microsoft-com:vml" xmlns:o="urn:schemas-microsoft-com:office:office" xmlns:mv="urn:schemas-microsoft-com:mac:vml" xmlns:mo="http://schemas.microsoft.com/office/mac/office/2008/main" xmlns="" xmlns:arto="http://schemas.microsoft.com/office/word/2006/arto"/>
+                                        <a14:shadowObscured xmlns:arto="http://schemas.microsoft.com/office/word/2006/arto" xmlns="" xmlns:mo="http://schemas.microsoft.com/office/mac/office/2008/main" xmlns:mv="urn:schemas-microsoft-com:mac:vml" xmlns:o="urn:schemas-microsoft-com:office:office" xmlns:v="urn:schemas-microsoft-com:vml" xmlns:w10="urn:schemas-microsoft-com:office:word" xmlns:w="http://schemas.openxmlformats.org/wordprocessingml/2006/main" xmlns:a14="http://schemas.microsoft.com/office/drawing/2010/main" xmlns:w16cid="http://schemas.microsoft.com/office/word/2016/wordml/cid" xmlns:am3d="http://schemas.microsoft.com/office/drawing/2017/model3d" xmlns:aink="http://schemas.microsoft.com/office/drawing/2016/ink" xmlns:cx8="http://schemas.microsoft.com/office/drawing/2016/5/14/chartex" xmlns:cx7="http://schemas.microsoft.com/office/drawing/2016/5/13/chartex" xmlns:cx6="http://schemas.microsoft.com/office/drawing/2016/5/12/chartex" xmlns:cx5="http://schemas.microsoft.com/office/drawing/2016/5/11/chartex" xmlns:cx4="http://schemas.microsoft.com/office/drawing/2016/5/10/chartex" xmlns:cx3="http://schemas.microsoft.com/office/drawing/2016/5/9/chartex" xmlns:cx2="http://schemas.microsoft.com/office/drawing/2015/10/21/chartex" xmlns:w16se="http://schemas.microsoft.com/office/word/2015/wordml/symex" xmlns:cx1="http://schemas.microsoft.com/office/drawing/2015/9/8/chartex" xmlns:cx="http://schemas.microsoft.com/office/drawing/2014/chartex"/>
                                       </a:ext>
                                     </a:extLst>
                                   </pic:spPr>
@@ -10235,6 +11582,7 @@
       <w:r>
         <w:rPr>
           <w:noProof/>
+          <w:lang w:val="en-NZ" w:eastAsia="en-NZ"/>
         </w:rPr>
         <mc:AlternateContent>
           <mc:Choice Requires="wps">
@@ -10284,6 +11632,7 @@
                             <w:r>
                               <w:rPr>
                                 <w:noProof/>
+                                <w:lang w:val="en-NZ" w:eastAsia="en-NZ"/>
                               </w:rPr>
                               <w:drawing>
                                 <wp:inline distT="0" distB="0" distL="0" distR="0" wp14:anchorId="4F9DDDA4" wp14:editId="15A30F77">
@@ -10389,6 +11738,7 @@
                       <w:r>
                         <w:rPr>
                           <w:noProof/>
+                          <w:lang w:val="en-NZ" w:eastAsia="en-NZ"/>
                         </w:rPr>
                         <w:drawing>
                           <wp:inline distT="0" distB="0" distL="0" distR="0" wp14:anchorId="4F9DDDA4" wp14:editId="15A30F77">
@@ -10508,7 +11858,11 @@
         <w:t xml:space="preserve"> which uses</w:t>
       </w:r>
       <w:r>
-        <w:t xml:space="preserve"> data flow graphs to build models. </w:t>
+        <w:t xml:space="preserve"> data flow graphs to build </w:t>
+      </w:r>
+      <w:r>
+        <w:lastRenderedPageBreak/>
+        <w:t xml:space="preserve">models. </w:t>
       </w:r>
       <w:r>
         <w:t>More precisely, it is an</w:t>
@@ -10520,11 +11874,7 @@
         <w:t>, type of image recognition algorithm that</w:t>
       </w:r>
       <w:r>
-        <w:t xml:space="preserve"> takes an image (or part of an image) as an input and predicts what the image </w:t>
-      </w:r>
-      <w:r>
-        <w:lastRenderedPageBreak/>
-        <w:t>contains.</w:t>
+        <w:t xml:space="preserve"> takes an image (or part of an image) as an input and predicts what the image contains.</w:t>
       </w:r>
       <w:r>
         <w:t xml:space="preserve"> </w:t>
@@ -10634,6 +11984,7 @@
           <w:noProof/>
           <w:sz w:val="18"/>
           <w:szCs w:val="18"/>
+          <w:lang w:val="en-NZ" w:eastAsia="en-NZ"/>
         </w:rPr>
         <mc:AlternateContent>
           <mc:Choice Requires="wps">
@@ -10683,6 +12034,7 @@
                             <w:r>
                               <w:rPr>
                                 <w:noProof/>
+                                <w:lang w:val="en-NZ" w:eastAsia="en-NZ"/>
                               </w:rPr>
                               <w:drawing>
                                 <wp:inline distT="0" distB="0" distL="0" distR="0" wp14:anchorId="57CD43F9" wp14:editId="78B58B09">
@@ -10775,6 +12127,7 @@
                       <w:r>
                         <w:rPr>
                           <w:noProof/>
+                          <w:lang w:val="en-NZ" w:eastAsia="en-NZ"/>
                         </w:rPr>
                         <w:drawing>
                           <wp:inline distT="0" distB="0" distL="0" distR="0" wp14:anchorId="57CD43F9" wp14:editId="78B58B09">
@@ -10854,6 +12207,7 @@
           <w:noProof/>
           <w:sz w:val="24"/>
           <w:szCs w:val="24"/>
+          <w:lang w:val="en-NZ" w:eastAsia="en-NZ"/>
         </w:rPr>
         <mc:AlternateContent>
           <mc:Choice Requires="wps">
@@ -10903,6 +12257,7 @@
                             <w:r>
                               <w:rPr>
                                 <w:noProof/>
+                                <w:lang w:val="en-NZ" w:eastAsia="en-NZ"/>
                               </w:rPr>
                               <w:drawing>
                                 <wp:inline distT="0" distB="0" distL="0" distR="0" wp14:anchorId="6E1AD19D" wp14:editId="73E622C8">
@@ -10989,6 +12344,7 @@
                       <w:r>
                         <w:rPr>
                           <w:noProof/>
+                          <w:lang w:val="en-NZ" w:eastAsia="en-NZ"/>
                         </w:rPr>
                         <w:drawing>
                           <wp:inline distT="0" distB="0" distL="0" distR="0" wp14:anchorId="6E1AD19D" wp14:editId="73E622C8">
@@ -11186,7 +12542,10 @@
         <w:t>,</w:t>
       </w:r>
       <w:r>
-        <w:t xml:space="preserve"> a bed sore alert is generated for the caregiver so that they can attend the patient and help change their posture. Bed unoccupied alert </w:t>
+        <w:t xml:space="preserve"> a bed sore alert is generated for the caregiver so that they can attend </w:t>
+      </w:r>
+      <w:r>
+        <w:t xml:space="preserve">the patient and help change their posture. Bed unoccupied alert </w:t>
       </w:r>
       <w:r>
         <w:rPr>
@@ -12002,6 +13361,7 @@
         <w:rPr>
           <w:noProof/>
           <w:szCs w:val="18"/>
+          <w:lang w:val="en-NZ" w:eastAsia="en-NZ"/>
         </w:rPr>
         <mc:AlternateContent>
           <mc:Choice Requires="wps">
@@ -12051,6 +13411,7 @@
                             <w:r>
                               <w:rPr>
                                 <w:noProof/>
+                                <w:lang w:val="en-NZ" w:eastAsia="en-NZ"/>
                               </w:rPr>
                               <w:drawing>
                                 <wp:inline distT="0" distB="0" distL="0" distR="0" wp14:anchorId="08A92AE2" wp14:editId="5CDEDA3F">
@@ -12157,6 +13518,7 @@
                       <w:r>
                         <w:rPr>
                           <w:noProof/>
+                          <w:lang w:val="en-NZ" w:eastAsia="en-NZ"/>
                         </w:rPr>
                         <w:drawing>
                           <wp:inline distT="0" distB="0" distL="0" distR="0" wp14:anchorId="08A92AE2" wp14:editId="5CDEDA3F">
@@ -13020,12 +14382,7 @@
         <w:t>[Ref.9] Tangtrakulwanich B, Kapkird A. Analyses of possible risk factors for subacromial impingement syndrome. World J</w:t>
       </w:r>
       <w:r>
-        <w:t>.</w:t>
-      </w:r>
-      <w:bookmarkStart w:id="0" w:name="_GoBack"/>
-      <w:bookmarkEnd w:id="0"/>
-      <w:r>
-        <w:t xml:space="preserve"> </w:t>
+        <w:t xml:space="preserve">. </w:t>
       </w:r>
       <w:r>
         <w:t>Orthop. 2012;3(1):5–9.</w:t>
@@ -13711,7 +15068,7 @@
 </file>
 
 <file path=word/endnotes.xml><?xml version="1.0" encoding="utf-8"?>
-<w:endnotes xmlns:wpc="http://schemas.microsoft.com/office/word/2010/wordprocessingCanvas" xmlns:cx="http://schemas.microsoft.com/office/drawing/2014/chartex" xmlns:cx1="http://schemas.microsoft.com/office/drawing/2015/9/8/chartex" xmlns:mc="http://schemas.openxmlformats.org/markup-compatibility/2006" xmlns:o="urn:schemas-microsoft-com:office:office" xmlns:r="http://schemas.openxmlformats.org/officeDocument/2006/relationships" xmlns:m="http://schemas.openxmlformats.org/officeDocument/2006/math" xmlns:v="urn:schemas-microsoft-com:vml" xmlns:wp14="http://schemas.microsoft.com/office/word/2010/wordprocessingDrawing" xmlns:wp="http://schemas.openxmlformats.org/drawingml/2006/wordprocessingDrawing" xmlns:w10="urn:schemas-microsoft-com:office:word" xmlns:w="http://schemas.openxmlformats.org/wordprocessingml/2006/main" xmlns:w14="http://schemas.microsoft.com/office/word/2010/wordml" xmlns:w15="http://schemas.microsoft.com/office/word/2012/wordml" xmlns:w16se="http://schemas.microsoft.com/office/word/2015/wordml/symex" xmlns:wpg="http://schemas.microsoft.com/office/word/2010/wordprocessingGroup" xmlns:wpi="http://schemas.microsoft.com/office/word/2010/wordprocessingInk" xmlns:wne="http://schemas.microsoft.com/office/word/2006/wordml" xmlns:wps="http://schemas.microsoft.com/office/word/2010/wordprocessingShape" mc:Ignorable="w14 w15 w16se wp14">
+<w:endnotes xmlns:wpc="http://schemas.microsoft.com/office/word/2010/wordprocessingCanvas" xmlns:mc="http://schemas.openxmlformats.org/markup-compatibility/2006" xmlns:o="urn:schemas-microsoft-com:office:office" xmlns:r="http://schemas.openxmlformats.org/officeDocument/2006/relationships" xmlns:m="http://schemas.openxmlformats.org/officeDocument/2006/math" xmlns:v="urn:schemas-microsoft-com:vml" xmlns:wp14="http://schemas.microsoft.com/office/word/2010/wordprocessingDrawing" xmlns:wp="http://schemas.openxmlformats.org/drawingml/2006/wordprocessingDrawing" xmlns:w10="urn:schemas-microsoft-com:office:word" xmlns:w="http://schemas.openxmlformats.org/wordprocessingml/2006/main" xmlns:w14="http://schemas.microsoft.com/office/word/2010/wordml" xmlns:w15="http://schemas.microsoft.com/office/word/2012/wordml" xmlns:wpg="http://schemas.microsoft.com/office/word/2010/wordprocessingGroup" xmlns:wpi="http://schemas.microsoft.com/office/word/2010/wordprocessingInk" xmlns:wne="http://schemas.microsoft.com/office/word/2006/wordml" xmlns:wps="http://schemas.microsoft.com/office/word/2010/wordprocessingShape" mc:Ignorable="w14 w15 wp14">
   <w:endnote w:type="separator" w:id="-1">
     <w:p>
       <w:r>
@@ -13730,7 +15087,7 @@
 </file>
 
 <file path=word/footer1.xml><?xml version="1.0" encoding="utf-8"?>
-<w:ftr xmlns:wpc="http://schemas.microsoft.com/office/word/2010/wordprocessingCanvas" xmlns:cx="http://schemas.microsoft.com/office/drawing/2014/chartex" xmlns:cx1="http://schemas.microsoft.com/office/drawing/2015/9/8/chartex" xmlns:mc="http://schemas.openxmlformats.org/markup-compatibility/2006" xmlns:o="urn:schemas-microsoft-com:office:office" xmlns:r="http://schemas.openxmlformats.org/officeDocument/2006/relationships" xmlns:m="http://schemas.openxmlformats.org/officeDocument/2006/math" xmlns:v="urn:schemas-microsoft-com:vml" xmlns:wp14="http://schemas.microsoft.com/office/word/2010/wordprocessingDrawing" xmlns:wp="http://schemas.openxmlformats.org/drawingml/2006/wordprocessingDrawing" xmlns:w10="urn:schemas-microsoft-com:office:word" xmlns:w="http://schemas.openxmlformats.org/wordprocessingml/2006/main" xmlns:w14="http://schemas.microsoft.com/office/word/2010/wordml" xmlns:w15="http://schemas.microsoft.com/office/word/2012/wordml" xmlns:w16se="http://schemas.microsoft.com/office/word/2015/wordml/symex" xmlns:wpg="http://schemas.microsoft.com/office/word/2010/wordprocessingGroup" xmlns:wpi="http://schemas.microsoft.com/office/word/2010/wordprocessingInk" xmlns:wne="http://schemas.microsoft.com/office/word/2006/wordml" xmlns:wps="http://schemas.microsoft.com/office/word/2010/wordprocessingShape" mc:Ignorable="w14 w15 w16se wp14">
+<w:ftr xmlns:wpc="http://schemas.microsoft.com/office/word/2010/wordprocessingCanvas" xmlns:mc="http://schemas.openxmlformats.org/markup-compatibility/2006" xmlns:o="urn:schemas-microsoft-com:office:office" xmlns:r="http://schemas.openxmlformats.org/officeDocument/2006/relationships" xmlns:m="http://schemas.openxmlformats.org/officeDocument/2006/math" xmlns:v="urn:schemas-microsoft-com:vml" xmlns:wp14="http://schemas.microsoft.com/office/word/2010/wordprocessingDrawing" xmlns:wp="http://schemas.openxmlformats.org/drawingml/2006/wordprocessingDrawing" xmlns:w10="urn:schemas-microsoft-com:office:word" xmlns:w="http://schemas.openxmlformats.org/wordprocessingml/2006/main" xmlns:w14="http://schemas.microsoft.com/office/word/2010/wordml" xmlns:w15="http://schemas.microsoft.com/office/word/2012/wordml" xmlns:wpg="http://schemas.microsoft.com/office/word/2010/wordprocessingGroup" xmlns:wpi="http://schemas.microsoft.com/office/word/2010/wordprocessingInk" xmlns:wne="http://schemas.microsoft.com/office/word/2006/wordml" xmlns:wps="http://schemas.microsoft.com/office/word/2010/wordprocessingShape" mc:Ignorable="w14 w15 wp14">
   <w:p>
     <w:pPr>
       <w:pStyle w:val="Footer"/>
@@ -13767,7 +15124,7 @@
 </file>
 
 <file path=word/footnotes.xml><?xml version="1.0" encoding="utf-8"?>
-<w:footnotes xmlns:wpc="http://schemas.microsoft.com/office/word/2010/wordprocessingCanvas" xmlns:cx="http://schemas.microsoft.com/office/drawing/2014/chartex" xmlns:cx1="http://schemas.microsoft.com/office/drawing/2015/9/8/chartex" xmlns:mc="http://schemas.openxmlformats.org/markup-compatibility/2006" xmlns:o="urn:schemas-microsoft-com:office:office" xmlns:r="http://schemas.openxmlformats.org/officeDocument/2006/relationships" xmlns:m="http://schemas.openxmlformats.org/officeDocument/2006/math" xmlns:v="urn:schemas-microsoft-com:vml" xmlns:wp14="http://schemas.microsoft.com/office/word/2010/wordprocessingDrawing" xmlns:wp="http://schemas.openxmlformats.org/drawingml/2006/wordprocessingDrawing" xmlns:w10="urn:schemas-microsoft-com:office:word" xmlns:w="http://schemas.openxmlformats.org/wordprocessingml/2006/main" xmlns:w14="http://schemas.microsoft.com/office/word/2010/wordml" xmlns:w15="http://schemas.microsoft.com/office/word/2012/wordml" xmlns:w16se="http://schemas.microsoft.com/office/word/2015/wordml/symex" xmlns:wpg="http://schemas.microsoft.com/office/word/2010/wordprocessingGroup" xmlns:wpi="http://schemas.microsoft.com/office/word/2010/wordprocessingInk" xmlns:wne="http://schemas.microsoft.com/office/word/2006/wordml" xmlns:wps="http://schemas.microsoft.com/office/word/2010/wordprocessingShape" mc:Ignorable="w14 w15 w16se wp14">
+<w:footnotes xmlns:wpc="http://schemas.microsoft.com/office/word/2010/wordprocessingCanvas" xmlns:mc="http://schemas.openxmlformats.org/markup-compatibility/2006" xmlns:o="urn:schemas-microsoft-com:office:office" xmlns:r="http://schemas.openxmlformats.org/officeDocument/2006/relationships" xmlns:m="http://schemas.openxmlformats.org/officeDocument/2006/math" xmlns:v="urn:schemas-microsoft-com:vml" xmlns:wp14="http://schemas.microsoft.com/office/word/2010/wordprocessingDrawing" xmlns:wp="http://schemas.openxmlformats.org/drawingml/2006/wordprocessingDrawing" xmlns:w10="urn:schemas-microsoft-com:office:word" xmlns:w="http://schemas.openxmlformats.org/wordprocessingml/2006/main" xmlns:w14="http://schemas.microsoft.com/office/word/2010/wordml" xmlns:w15="http://schemas.microsoft.com/office/word/2012/wordml" xmlns:wpg="http://schemas.microsoft.com/office/word/2010/wordprocessingGroup" xmlns:wpi="http://schemas.microsoft.com/office/word/2010/wordprocessingInk" xmlns:wne="http://schemas.microsoft.com/office/word/2006/wordml" xmlns:wps="http://schemas.microsoft.com/office/word/2010/wordprocessingShape" mc:Ignorable="w14 w15 wp14">
   <w:footnote w:type="separator" w:id="-1">
     <w:p>
       <w:r>
@@ -13786,7 +15143,7 @@
 </file>
 
 <file path=word/numbering.xml><?xml version="1.0" encoding="utf-8"?>
-<w:numbering xmlns:wpc="http://schemas.microsoft.com/office/word/2010/wordprocessingCanvas" xmlns:cx="http://schemas.microsoft.com/office/drawing/2014/chartex" xmlns:cx1="http://schemas.microsoft.com/office/drawing/2015/9/8/chartex" xmlns:mc="http://schemas.openxmlformats.org/markup-compatibility/2006" xmlns:o="urn:schemas-microsoft-com:office:office" xmlns:r="http://schemas.openxmlformats.org/officeDocument/2006/relationships" xmlns:m="http://schemas.openxmlformats.org/officeDocument/2006/math" xmlns:v="urn:schemas-microsoft-com:vml" xmlns:wp14="http://schemas.microsoft.com/office/word/2010/wordprocessingDrawing" xmlns:wp="http://schemas.openxmlformats.org/drawingml/2006/wordprocessingDrawing" xmlns:w10="urn:schemas-microsoft-com:office:word" xmlns:w="http://schemas.openxmlformats.org/wordprocessingml/2006/main" xmlns:w14="http://schemas.microsoft.com/office/word/2010/wordml" xmlns:w15="http://schemas.microsoft.com/office/word/2012/wordml" xmlns:w16se="http://schemas.microsoft.com/office/word/2015/wordml/symex" xmlns:wpg="http://schemas.microsoft.com/office/word/2010/wordprocessingGroup" xmlns:wpi="http://schemas.microsoft.com/office/word/2010/wordprocessingInk" xmlns:wne="http://schemas.microsoft.com/office/word/2006/wordml" xmlns:wps="http://schemas.microsoft.com/office/word/2010/wordprocessingShape" mc:Ignorable="w14 w15 w16se wp14">
+<w:numbering xmlns:wpc="http://schemas.microsoft.com/office/word/2010/wordprocessingCanvas" xmlns:mc="http://schemas.openxmlformats.org/markup-compatibility/2006" xmlns:o="urn:schemas-microsoft-com:office:office" xmlns:r="http://schemas.openxmlformats.org/officeDocument/2006/relationships" xmlns:m="http://schemas.openxmlformats.org/officeDocument/2006/math" xmlns:v="urn:schemas-microsoft-com:vml" xmlns:wp14="http://schemas.microsoft.com/office/word/2010/wordprocessingDrawing" xmlns:wp="http://schemas.openxmlformats.org/drawingml/2006/wordprocessingDrawing" xmlns:w10="urn:schemas-microsoft-com:office:word" xmlns:w="http://schemas.openxmlformats.org/wordprocessingml/2006/main" xmlns:w14="http://schemas.microsoft.com/office/word/2010/wordml" xmlns:w15="http://schemas.microsoft.com/office/word/2012/wordml" xmlns:wpg="http://schemas.microsoft.com/office/word/2010/wordprocessingGroup" xmlns:wpi="http://schemas.microsoft.com/office/word/2010/wordprocessingInk" xmlns:wne="http://schemas.microsoft.com/office/word/2006/wordml" xmlns:wps="http://schemas.microsoft.com/office/word/2010/wordprocessingShape" mc:Ignorable="w14 w15 wp14">
   <w:abstractNum w:abstractNumId="0" w15:restartNumberingAfterBreak="0">
     <w:nsid w:val="FFFFFF1D"/>
     <w:multiLevelType w:val="multilevel"/>
@@ -14769,7 +16126,7 @@
 </file>
 
 <file path=word/styles.xml><?xml version="1.0" encoding="utf-8"?>
-<w:styles xmlns:mc="http://schemas.openxmlformats.org/markup-compatibility/2006" xmlns:r="http://schemas.openxmlformats.org/officeDocument/2006/relationships" xmlns:w="http://schemas.openxmlformats.org/wordprocessingml/2006/main" xmlns:w14="http://schemas.microsoft.com/office/word/2010/wordml" xmlns:w15="http://schemas.microsoft.com/office/word/2012/wordml" xmlns:w16se="http://schemas.microsoft.com/office/word/2015/wordml/symex" mc:Ignorable="w14 w15 w16se">
+<w:styles xmlns:mc="http://schemas.openxmlformats.org/markup-compatibility/2006" xmlns:r="http://schemas.openxmlformats.org/officeDocument/2006/relationships" xmlns:w="http://schemas.openxmlformats.org/wordprocessingml/2006/main" xmlns:w14="http://schemas.microsoft.com/office/word/2010/wordml" xmlns:w15="http://schemas.microsoft.com/office/word/2012/wordml" mc:Ignorable="w14 w15">
   <w:docDefaults>
     <w:rPrDefault>
       <w:rPr>
@@ -15307,6 +16664,7 @@
   <w:style w:type="character" w:default="1" w:styleId="DefaultParagraphFont">
     <w:name w:val="Default Paragraph Font"/>
     <w:uiPriority w:val="1"/>
+    <w:semiHidden/>
     <w:unhideWhenUsed/>
   </w:style>
   <w:style w:type="table" w:default="1" w:styleId="TableNormal">
@@ -15803,6 +17161,18 @@
       <w:color w:val="808080"/>
     </w:rPr>
   </w:style>
+  <w:style w:type="paragraph" w:styleId="NoSpacing">
+    <w:name w:val="No Spacing"/>
+    <w:uiPriority w:val="1"/>
+    <w:qFormat/>
+    <w:rsid w:val="009316E6"/>
+    <w:pPr>
+      <w:jc w:val="both"/>
+    </w:pPr>
+    <w:rPr>
+      <w:lang w:val="en-US" w:eastAsia="en-US"/>
+    </w:rPr>
+  </w:style>
 </w:styles>
 </file>
 
@@ -16106,7 +17476,7 @@
 </file>
 
 <file path=customXml/itemProps1.xml><?xml version="1.0" encoding="utf-8"?>
-<ds:datastoreItem xmlns:ds="http://schemas.openxmlformats.org/officeDocument/2006/customXml" ds:itemID="{C6857BCE-42BC-4D42-9FB7-4DA2CFF68231}">
+<ds:datastoreItem xmlns:ds="http://schemas.openxmlformats.org/officeDocument/2006/customXml" ds:itemID="{254E3980-007B-48A6-9E85-B56FA40BEB34}">
   <ds:schemaRefs>
     <ds:schemaRef ds:uri="http://schemas.openxmlformats.org/officeDocument/2006/bibliography"/>
   </ds:schemaRefs>

</xml_diff>